<commit_message>
Especificación de requisitos de borrar servicio
</commit_message>
<xml_diff>
--- a/Desarrollo/SHS/Requisitos/SHS-ER04.docx
+++ b/Desarrollo/SHS/Requisitos/SHS-ER04.docx
@@ -865,6 +865,12 @@
               <w:rPr>
                 <w:rtl w:val="0"/>
               </w:rPr>
+              <w:t xml:space="preserve">30/11/2020</w:t>
+            </w:r>
+            <w:r>
+              <w:rPr>
+                <w:rtl w:val="0"/>
+              </w:rPr>
             </w:r>
           </w:p>
         </w:tc>
@@ -888,6 +894,12 @@
               <w:rPr>
                 <w:rtl w:val="0"/>
               </w:rPr>
+              <w:t xml:space="preserve">3.0</w:t>
+            </w:r>
+            <w:r>
+              <w:rPr>
+                <w:rtl w:val="0"/>
+              </w:rPr>
             </w:r>
           </w:p>
         </w:tc>
@@ -911,6 +923,12 @@
               <w:rPr>
                 <w:rtl w:val="0"/>
               </w:rPr>
+              <w:t xml:space="preserve">Se mejoró la introducción</w:t>
+            </w:r>
+            <w:r>
+              <w:rPr>
+                <w:rtl w:val="0"/>
+              </w:rPr>
             </w:r>
           </w:p>
         </w:tc>
@@ -930,6 +948,14 @@
                 <w:szCs w:val="22"/>
               </w:rPr>
             </w:pPr>
+            <w:bookmarkStart w:colFirst="0" w:colLast="0" w:name="_heading=h.35nkun2" w:id="3"/>
+            <w:bookmarkEnd w:id="3"/>
+            <w:r>
+              <w:rPr>
+                <w:rtl w:val="0"/>
+              </w:rPr>
+              <w:t xml:space="preserve">Aquino Cristian, Maita Andres</w:t>
+            </w:r>
             <w:r>
               <w:rPr>
                 <w:rtl w:val="0"/>
@@ -1433,6 +1459,27 @@
       </w:pPr>
       <w:r>
         <w:rPr>
+          <w:rtl w:val="0"/>
+        </w:rPr>
+      </w:r>
+    </w:p>
+    <w:p>
+      <w:pPr>
+        <w:pBdr>
+          <w:top w:space="0" w:sz="0" w:val="nil"/>
+          <w:left w:space="0" w:sz="0" w:val="nil"/>
+          <w:bottom w:space="0" w:sz="0" w:val="nil"/>
+          <w:right w:space="0" w:sz="0" w:val="nil"/>
+          <w:between w:space="0" w:sz="0" w:val="nil"/>
+        </w:pBdr>
+        <w:tabs>
+          <w:tab w:val="left" w:pos="1815"/>
+        </w:tabs>
+        <w:spacing w:before="600" w:lineRule="auto"/>
+        <w:rPr/>
+      </w:pPr>
+      <w:r>
+        <w:rPr>
           <w:b w:val="1"/>
           <w:color w:val="000000"/>
           <w:sz w:val="32"/>
@@ -1457,22 +1504,13 @@
       <w:sdtContent>
         <w:p>
           <w:pPr>
-            <w:pBdr>
-              <w:top w:space="0" w:sz="0" w:val="nil"/>
-              <w:left w:space="0" w:sz="0" w:val="nil"/>
-              <w:bottom w:space="0" w:sz="0" w:val="nil"/>
-              <w:right w:space="0" w:sz="0" w:val="nil"/>
-              <w:between w:space="0" w:sz="0" w:val="nil"/>
-            </w:pBdr>
             <w:tabs>
-              <w:tab w:val="right" w:pos="8494"/>
+              <w:tab w:val="right" w:pos="8503.511811023624"/>
             </w:tabs>
-            <w:spacing w:after="0" w:before="360" w:lineRule="auto"/>
-            <w:jc w:val="left"/>
-            <w:rPr>
-              <w:rFonts w:ascii="Calibri" w:cs="Calibri" w:eastAsia="Calibri" w:hAnsi="Calibri"/>
-              <w:sz w:val="28"/>
-              <w:szCs w:val="28"/>
+            <w:ind w:left="0" w:firstLine="0"/>
+            <w:rPr>
+              <w:sz w:val="26"/>
+              <w:szCs w:val="26"/>
             </w:rPr>
           </w:pPr>
           <w:r>
@@ -1480,20 +1518,40 @@
             <w:instrText xml:space="preserve"> TOC \h \u \z </w:instrText>
             <w:fldChar w:fldCharType="separate"/>
           </w:r>
-          <w:hyperlink w:anchor="_heading=h.30j0zll">
-            <w:r>
-              <w:rPr>
-                <w:rFonts w:ascii="Calibri" w:cs="Calibri" w:eastAsia="Calibri" w:hAnsi="Calibri"/>
-                <w:smallCaps w:val="1"/>
-                <w:sz w:val="28"/>
-                <w:szCs w:val="28"/>
-                <w:rtl w:val="0"/>
-              </w:rPr>
-              <w:t xml:space="preserve">ESPECIFICACIÓN DE CASO DE USO:</w:t>
-              <w:tab/>
-              <w:t xml:space="preserve">1</w:t>
+          <w:hyperlink w:anchor="_heading=h.8y2gef5y3tzb">
+            <w:r>
+              <w:rPr>
+                <w:sz w:val="26"/>
+                <w:szCs w:val="26"/>
+                <w:rtl w:val="0"/>
+              </w:rPr>
+              <w:t xml:space="preserve">Introducción</w:t>
             </w:r>
           </w:hyperlink>
+          <w:r>
+            <w:rPr>
+              <w:sz w:val="26"/>
+              <w:szCs w:val="26"/>
+              <w:rtl w:val="0"/>
+            </w:rPr>
+            <w:tab/>
+          </w:r>
+          <w:r>
+            <w:fldChar w:fldCharType="begin"/>
+            <w:instrText xml:space="preserve"> PAGEREF _heading=h.8y2gef5y3tzb \h </w:instrText>
+            <w:fldChar w:fldCharType="separate"/>
+          </w:r>
+          <w:r>
+            <w:rPr>
+              <w:sz w:val="26"/>
+              <w:szCs w:val="26"/>
+              <w:rtl w:val="0"/>
+            </w:rPr>
+            <w:t xml:space="preserve">3</w:t>
+          </w:r>
+          <w:r>
+            <w:fldChar w:fldCharType="end"/>
+          </w:r>
           <w:r>
             <w:rPr>
               <w:rtl w:val="0"/>
@@ -1502,109 +1560,96 @@
         </w:p>
         <w:p>
           <w:pPr>
-            <w:pBdr>
-              <w:top w:space="0" w:sz="0" w:val="nil"/>
-              <w:left w:space="0" w:sz="0" w:val="nil"/>
-              <w:bottom w:space="0" w:sz="0" w:val="nil"/>
-              <w:right w:space="0" w:sz="0" w:val="nil"/>
-              <w:between w:space="0" w:sz="0" w:val="nil"/>
-            </w:pBdr>
             <w:tabs>
-              <w:tab w:val="right" w:pos="8494"/>
+              <w:tab w:val="right" w:pos="8503.511811023624"/>
             </w:tabs>
-            <w:spacing w:after="0" w:before="360" w:lineRule="auto"/>
-            <w:jc w:val="left"/>
-            <w:rPr>
-              <w:rFonts w:ascii="Calibri" w:cs="Calibri" w:eastAsia="Calibri" w:hAnsi="Calibri"/>
-              <w:sz w:val="28"/>
-              <w:szCs w:val="28"/>
+            <w:ind w:left="0" w:firstLine="0"/>
+            <w:rPr>
+              <w:sz w:val="26"/>
+              <w:szCs w:val="26"/>
             </w:rPr>
           </w:pPr>
-          <w:r>
-            <w:rPr>
-              <w:rFonts w:ascii="Calibri" w:cs="Calibri" w:eastAsia="Calibri" w:hAnsi="Calibri"/>
-              <w:smallCaps w:val="1"/>
-              <w:sz w:val="28"/>
-              <w:szCs w:val="28"/>
+          <w:hyperlink w:anchor="_heading=h.m01p8hk38jfl">
+            <w:r>
+              <w:rPr>
+                <w:sz w:val="26"/>
+                <w:szCs w:val="26"/>
+                <w:rtl w:val="0"/>
+              </w:rPr>
+              <w:t xml:space="preserve">Propósito</w:t>
+            </w:r>
+          </w:hyperlink>
+          <w:r>
+            <w:rPr>
+              <w:sz w:val="26"/>
+              <w:szCs w:val="26"/>
               <w:rtl w:val="0"/>
             </w:rPr>
-            <w:t xml:space="preserve">CU004-borrar servicio</w:t>
-          </w:r>
-          <w:r>
-            <w:rPr>
-              <w:rFonts w:ascii="Calibri" w:cs="Calibri" w:eastAsia="Calibri" w:hAnsi="Calibri"/>
-              <w:sz w:val="28"/>
-              <w:szCs w:val="28"/>
+            <w:tab/>
+          </w:r>
+          <w:r>
+            <w:fldChar w:fldCharType="begin"/>
+            <w:instrText xml:space="preserve"> PAGEREF _heading=h.m01p8hk38jfl \h </w:instrText>
+            <w:fldChar w:fldCharType="separate"/>
+          </w:r>
+          <w:r>
+            <w:rPr>
+              <w:sz w:val="26"/>
+              <w:szCs w:val="26"/>
               <w:rtl w:val="0"/>
             </w:rPr>
-            <w:t xml:space="preserve"> </w:t>
+            <w:t xml:space="preserve">3</w:t>
+          </w:r>
+          <w:r>
+            <w:fldChar w:fldCharType="end"/>
+          </w:r>
+          <w:r>
+            <w:rPr>
+              <w:rtl w:val="0"/>
+            </w:rPr>
           </w:r>
         </w:p>
         <w:p>
           <w:pPr>
-            <w:pBdr>
-              <w:top w:space="0" w:sz="0" w:val="nil"/>
-              <w:left w:space="0" w:sz="0" w:val="nil"/>
-              <w:bottom w:space="0" w:sz="0" w:val="nil"/>
-              <w:right w:space="0" w:sz="0" w:val="nil"/>
-              <w:between w:space="0" w:sz="0" w:val="nil"/>
-            </w:pBdr>
             <w:tabs>
-              <w:tab w:val="left" w:pos="480"/>
-              <w:tab w:val="right" w:pos="8494"/>
+              <w:tab w:val="right" w:pos="8503.511811023624"/>
             </w:tabs>
-            <w:spacing w:after="0" w:before="360" w:lineRule="auto"/>
-            <w:jc w:val="left"/>
-            <w:rPr>
-              <w:rFonts w:ascii="Calibri" w:cs="Calibri" w:eastAsia="Calibri" w:hAnsi="Calibri"/>
-              <w:sz w:val="28"/>
-              <w:szCs w:val="28"/>
+            <w:ind w:left="0" w:firstLine="0"/>
+            <w:rPr>
+              <w:sz w:val="26"/>
+              <w:szCs w:val="26"/>
             </w:rPr>
           </w:pPr>
-          <w:hyperlink w:anchor="_heading=h.1t3h5sf">
-            <w:r>
-              <w:rPr>
-                <w:rFonts w:ascii="Calibri" w:cs="Calibri" w:eastAsia="Calibri" w:hAnsi="Calibri"/>
-                <w:smallCaps w:val="1"/>
-                <w:sz w:val="28"/>
-                <w:szCs w:val="28"/>
-                <w:rtl w:val="0"/>
-              </w:rPr>
-              <w:t xml:space="preserve">1.</w:t>
+          <w:hyperlink w:anchor="_heading=h.vtb4d9570arw">
+            <w:r>
+              <w:rPr>
+                <w:sz w:val="26"/>
+                <w:szCs w:val="26"/>
+                <w:rtl w:val="0"/>
+              </w:rPr>
+              <w:t xml:space="preserve">Alcance</w:t>
             </w:r>
           </w:hyperlink>
-          <w:hyperlink w:anchor="_heading=h.1t3h5sf">
-            <w:r>
-              <w:rPr>
-                <w:rFonts w:ascii="Calibri" w:cs="Calibri" w:eastAsia="Calibri" w:hAnsi="Calibri"/>
-                <w:sz w:val="28"/>
-                <w:szCs w:val="28"/>
-                <w:rtl w:val="0"/>
-              </w:rPr>
-              <w:tab/>
-            </w:r>
-          </w:hyperlink>
+          <w:r>
+            <w:rPr>
+              <w:sz w:val="26"/>
+              <w:szCs w:val="26"/>
+              <w:rtl w:val="0"/>
+            </w:rPr>
+            <w:tab/>
+          </w:r>
           <w:r>
             <w:fldChar w:fldCharType="begin"/>
-            <w:instrText xml:space="preserve"> PAGEREF _heading=h.1t3h5sf \h </w:instrText>
+            <w:instrText xml:space="preserve"> PAGEREF _heading=h.vtb4d9570arw \h </w:instrText>
             <w:fldChar w:fldCharType="separate"/>
           </w:r>
           <w:r>
             <w:rPr>
-              <w:rFonts w:ascii="Calibri" w:cs="Calibri" w:eastAsia="Calibri" w:hAnsi="Calibri"/>
-              <w:smallCaps w:val="1"/>
-              <w:sz w:val="28"/>
-              <w:szCs w:val="28"/>
+              <w:sz w:val="26"/>
+              <w:szCs w:val="26"/>
               <w:rtl w:val="0"/>
             </w:rPr>
-            <w:t xml:space="preserve">DESCRIPCIÓN GENERAL</w:t>
-            <w:tab/>
-            <w:t xml:space="preserve">5</w:t>
-          </w:r>
-          <w:r>
-            <w:fldChar w:fldCharType="begin"/>
-            <w:instrText xml:space="preserve"> HYPERLINK \l "_heading=h.1t3h5sf" </w:instrText>
-            <w:fldChar w:fldCharType="separate"/>
+            <w:t xml:space="preserve">4</w:t>
           </w:r>
           <w:r>
             <w:fldChar w:fldCharType="end"/>
@@ -1617,415 +1662,791 @@
         </w:p>
         <w:p>
           <w:pPr>
-            <w:pBdr>
-              <w:top w:space="0" w:sz="0" w:val="nil"/>
-              <w:left w:space="0" w:sz="0" w:val="nil"/>
-              <w:bottom w:space="0" w:sz="0" w:val="nil"/>
-              <w:right w:space="0" w:sz="0" w:val="nil"/>
-              <w:between w:space="0" w:sz="0" w:val="nil"/>
-            </w:pBdr>
             <w:tabs>
-              <w:tab w:val="left" w:pos="480"/>
-              <w:tab w:val="right" w:pos="8494"/>
+              <w:tab w:val="right" w:pos="8503.511811023624"/>
             </w:tabs>
-            <w:spacing w:after="0" w:before="240" w:lineRule="auto"/>
-            <w:jc w:val="left"/>
-            <w:rPr>
-              <w:rFonts w:ascii="Calibri" w:cs="Calibri" w:eastAsia="Calibri" w:hAnsi="Calibri"/>
-              <w:sz w:val="28"/>
-              <w:szCs w:val="28"/>
+            <w:ind w:left="0" w:firstLine="0"/>
+            <w:rPr>
+              <w:sz w:val="26"/>
+              <w:szCs w:val="26"/>
             </w:rPr>
           </w:pPr>
+          <w:hyperlink w:anchor="_heading=h.wgu7hdjdu1">
+            <w:r>
+              <w:rPr>
+                <w:sz w:val="26"/>
+                <w:szCs w:val="26"/>
+                <w:rtl w:val="0"/>
+              </w:rPr>
+              <w:t xml:space="preserve">Definiciones, siglas y abreviaciones</w:t>
+            </w:r>
+          </w:hyperlink>
+          <w:r>
+            <w:rPr>
+              <w:sz w:val="26"/>
+              <w:szCs w:val="26"/>
+              <w:rtl w:val="0"/>
+            </w:rPr>
+            <w:tab/>
+          </w:r>
+          <w:r>
+            <w:fldChar w:fldCharType="begin"/>
+            <w:instrText xml:space="preserve"> PAGEREF _heading=h.wgu7hdjdu1 \h </w:instrText>
+            <w:fldChar w:fldCharType="separate"/>
+          </w:r>
+          <w:r>
+            <w:rPr>
+              <w:sz w:val="26"/>
+              <w:szCs w:val="26"/>
+              <w:rtl w:val="0"/>
+            </w:rPr>
+            <w:t xml:space="preserve">4</w:t>
+          </w:r>
           <w:r>
             <w:fldChar w:fldCharType="end"/>
           </w:r>
           <w:r>
-            <w:fldChar w:fldCharType="begin"/>
-            <w:instrText xml:space="preserve"> HYPERLINK \l "_heading=h.26in1rg" </w:instrText>
-            <w:fldChar w:fldCharType="separate"/>
-          </w:r>
-          <w:r>
-            <w:rPr>
-              <w:rFonts w:ascii="Calibri" w:cs="Calibri" w:eastAsia="Calibri" w:hAnsi="Calibri"/>
-              <w:sz w:val="28"/>
-              <w:szCs w:val="28"/>
+            <w:rPr>
               <w:rtl w:val="0"/>
             </w:rPr>
-            <w:t xml:space="preserve">1.1</w:t>
-            <w:tab/>
-            <w:t xml:space="preserve">Diagrama de Casos de Usos</w:t>
-            <w:tab/>
-            <w:t xml:space="preserve">5</w:t>
           </w:r>
         </w:p>
         <w:p>
           <w:pPr>
-            <w:pBdr>
-              <w:top w:space="0" w:sz="0" w:val="nil"/>
-              <w:left w:space="0" w:sz="0" w:val="nil"/>
-              <w:bottom w:space="0" w:sz="0" w:val="nil"/>
-              <w:right w:space="0" w:sz="0" w:val="nil"/>
-              <w:between w:space="0" w:sz="0" w:val="nil"/>
-            </w:pBdr>
             <w:tabs>
-              <w:tab w:val="left" w:pos="480"/>
-              <w:tab w:val="right" w:pos="8494"/>
+              <w:tab w:val="right" w:pos="8503.511811023624"/>
             </w:tabs>
-            <w:spacing w:after="0" w:before="240" w:lineRule="auto"/>
-            <w:jc w:val="left"/>
-            <w:rPr>
-              <w:rFonts w:ascii="Calibri" w:cs="Calibri" w:eastAsia="Calibri" w:hAnsi="Calibri"/>
-              <w:sz w:val="28"/>
-              <w:szCs w:val="28"/>
+            <w:ind w:left="0" w:firstLine="0"/>
+            <w:rPr>
+              <w:sz w:val="26"/>
+              <w:szCs w:val="26"/>
             </w:rPr>
           </w:pPr>
+          <w:hyperlink w:anchor="_heading=h.3dy6vkm">
+            <w:r>
+              <w:rPr>
+                <w:sz w:val="26"/>
+                <w:szCs w:val="26"/>
+                <w:rtl w:val="0"/>
+              </w:rPr>
+              <w:t xml:space="preserve">Referencias</w:t>
+            </w:r>
+          </w:hyperlink>
+          <w:r>
+            <w:rPr>
+              <w:sz w:val="26"/>
+              <w:szCs w:val="26"/>
+              <w:rtl w:val="0"/>
+            </w:rPr>
+            <w:tab/>
+          </w:r>
+          <w:r>
+            <w:fldChar w:fldCharType="begin"/>
+            <w:instrText xml:space="preserve"> PAGEREF _heading=h.3dy6vkm \h </w:instrText>
+            <w:fldChar w:fldCharType="separate"/>
+          </w:r>
+          <w:r>
+            <w:rPr>
+              <w:sz w:val="26"/>
+              <w:szCs w:val="26"/>
+              <w:rtl w:val="0"/>
+            </w:rPr>
+            <w:t xml:space="preserve">4</w:t>
+          </w:r>
           <w:r>
             <w:fldChar w:fldCharType="end"/>
           </w:r>
           <w:r>
-            <w:fldChar w:fldCharType="begin"/>
-            <w:instrText xml:space="preserve"> HYPERLINK \l "_heading=h.4d34og8" </w:instrText>
-            <w:fldChar w:fldCharType="separate"/>
-          </w:r>
-          <w:r>
-            <w:rPr>
-              <w:rFonts w:ascii="Calibri" w:cs="Calibri" w:eastAsia="Calibri" w:hAnsi="Calibri"/>
-              <w:sz w:val="28"/>
-              <w:szCs w:val="28"/>
+            <w:rPr>
               <w:rtl w:val="0"/>
             </w:rPr>
-            <w:t xml:space="preserve">1.2</w:t>
-            <w:tab/>
-            <w:t xml:space="preserve">Breve Descripción</w:t>
-            <w:tab/>
-            <w:t xml:space="preserve">5</w:t>
           </w:r>
         </w:p>
         <w:p>
           <w:pPr>
-            <w:pBdr>
-              <w:top w:space="0" w:sz="0" w:val="nil"/>
-              <w:left w:space="0" w:sz="0" w:val="nil"/>
-              <w:bottom w:space="0" w:sz="0" w:val="nil"/>
-              <w:right w:space="0" w:sz="0" w:val="nil"/>
-              <w:between w:space="0" w:sz="0" w:val="nil"/>
-            </w:pBdr>
             <w:tabs>
-              <w:tab w:val="left" w:pos="480"/>
-              <w:tab w:val="right" w:pos="8494"/>
+              <w:tab w:val="right" w:pos="8503.511811023624"/>
             </w:tabs>
-            <w:spacing w:after="0" w:before="240" w:lineRule="auto"/>
-            <w:jc w:val="left"/>
-            <w:rPr>
-              <w:rFonts w:ascii="Calibri" w:cs="Calibri" w:eastAsia="Calibri" w:hAnsi="Calibri"/>
-              <w:sz w:val="28"/>
-              <w:szCs w:val="28"/>
+            <w:ind w:left="0" w:firstLine="0"/>
+            <w:rPr>
+              <w:sz w:val="26"/>
+              <w:szCs w:val="26"/>
             </w:rPr>
           </w:pPr>
+          <w:hyperlink w:anchor="_heading=h.dbjkxssqacap">
+            <w:r>
+              <w:rPr>
+                <w:sz w:val="26"/>
+                <w:szCs w:val="26"/>
+                <w:rtl w:val="0"/>
+              </w:rPr>
+              <w:t xml:space="preserve">Resumen</w:t>
+            </w:r>
+          </w:hyperlink>
+          <w:r>
+            <w:rPr>
+              <w:sz w:val="26"/>
+              <w:szCs w:val="26"/>
+              <w:rtl w:val="0"/>
+            </w:rPr>
+            <w:tab/>
+          </w:r>
+          <w:r>
+            <w:fldChar w:fldCharType="begin"/>
+            <w:instrText xml:space="preserve"> PAGEREF _heading=h.dbjkxssqacap \h </w:instrText>
+            <w:fldChar w:fldCharType="separate"/>
+          </w:r>
+          <w:r>
+            <w:rPr>
+              <w:sz w:val="26"/>
+              <w:szCs w:val="26"/>
+              <w:rtl w:val="0"/>
+            </w:rPr>
+            <w:t xml:space="preserve">4</w:t>
+          </w:r>
           <w:r>
             <w:fldChar w:fldCharType="end"/>
           </w:r>
           <w:r>
-            <w:fldChar w:fldCharType="begin"/>
-            <w:instrText xml:space="preserve"> HYPERLINK \l "_heading=h.2s8eyo1" </w:instrText>
-            <w:fldChar w:fldCharType="separate"/>
-          </w:r>
-          <w:r>
-            <w:rPr>
-              <w:rFonts w:ascii="Calibri" w:cs="Calibri" w:eastAsia="Calibri" w:hAnsi="Calibri"/>
-              <w:sz w:val="28"/>
-              <w:szCs w:val="28"/>
+            <w:rPr>
               <w:rtl w:val="0"/>
             </w:rPr>
-            <w:t xml:space="preserve">1.3</w:t>
-            <w:tab/>
-            <w:t xml:space="preserve">Actores</w:t>
-            <w:tab/>
-            <w:t xml:space="preserve">5</w:t>
           </w:r>
         </w:p>
         <w:p>
           <w:pPr>
-            <w:pBdr>
-              <w:top w:space="0" w:sz="0" w:val="nil"/>
-              <w:left w:space="0" w:sz="0" w:val="nil"/>
-              <w:bottom w:space="0" w:sz="0" w:val="nil"/>
-              <w:right w:space="0" w:sz="0" w:val="nil"/>
-              <w:between w:space="0" w:sz="0" w:val="nil"/>
-            </w:pBdr>
             <w:tabs>
-              <w:tab w:val="left" w:pos="480"/>
-              <w:tab w:val="right" w:pos="8494"/>
+              <w:tab w:val="right" w:pos="8503.511811023624"/>
             </w:tabs>
-            <w:spacing w:after="0" w:before="240" w:lineRule="auto"/>
-            <w:jc w:val="left"/>
-            <w:rPr>
-              <w:rFonts w:ascii="Calibri" w:cs="Calibri" w:eastAsia="Calibri" w:hAnsi="Calibri"/>
-              <w:sz w:val="28"/>
-              <w:szCs w:val="28"/>
+            <w:ind w:left="0" w:firstLine="0"/>
+            <w:rPr>
+              <w:sz w:val="26"/>
+              <w:szCs w:val="26"/>
             </w:rPr>
           </w:pPr>
+          <w:hyperlink w:anchor="_heading=h.s4c7c4oge868">
+            <w:r>
+              <w:rPr>
+                <w:sz w:val="26"/>
+                <w:szCs w:val="26"/>
+                <w:rtl w:val="0"/>
+              </w:rPr>
+              <w:t xml:space="preserve">Borrar servicio</w:t>
+            </w:r>
+          </w:hyperlink>
+          <w:r>
+            <w:rPr>
+              <w:sz w:val="26"/>
+              <w:szCs w:val="26"/>
+              <w:rtl w:val="0"/>
+            </w:rPr>
+            <w:tab/>
+          </w:r>
+          <w:r>
+            <w:fldChar w:fldCharType="begin"/>
+            <w:instrText xml:space="preserve"> PAGEREF _heading=h.s4c7c4oge868 \h </w:instrText>
+            <w:fldChar w:fldCharType="separate"/>
+          </w:r>
+          <w:r>
+            <w:rPr>
+              <w:sz w:val="26"/>
+              <w:szCs w:val="26"/>
+              <w:rtl w:val="0"/>
+            </w:rPr>
+            <w:t xml:space="preserve">5</w:t>
+          </w:r>
           <w:r>
             <w:fldChar w:fldCharType="end"/>
           </w:r>
           <w:r>
-            <w:fldChar w:fldCharType="begin"/>
-            <w:instrText xml:space="preserve"> HYPERLINK \l "_heading=h.17dp8vu" </w:instrText>
-            <w:fldChar w:fldCharType="separate"/>
-          </w:r>
-          <w:r>
-            <w:rPr>
-              <w:rFonts w:ascii="Calibri" w:cs="Calibri" w:eastAsia="Calibri" w:hAnsi="Calibri"/>
-              <w:sz w:val="28"/>
-              <w:szCs w:val="28"/>
+            <w:rPr>
               <w:rtl w:val="0"/>
             </w:rPr>
-            <w:t xml:space="preserve">1.4</w:t>
-            <w:tab/>
-            <w:t xml:space="preserve">Precondiciones</w:t>
-            <w:tab/>
-            <w:t xml:space="preserve">5</w:t>
           </w:r>
         </w:p>
         <w:p>
           <w:pPr>
-            <w:pBdr>
-              <w:top w:space="0" w:sz="0" w:val="nil"/>
-              <w:left w:space="0" w:sz="0" w:val="nil"/>
-              <w:bottom w:space="0" w:sz="0" w:val="nil"/>
-              <w:right w:space="0" w:sz="0" w:val="nil"/>
-              <w:between w:space="0" w:sz="0" w:val="nil"/>
-            </w:pBdr>
             <w:tabs>
-              <w:tab w:val="left" w:pos="480"/>
-              <w:tab w:val="right" w:pos="8494"/>
+              <w:tab w:val="right" w:pos="8503.511811023624"/>
             </w:tabs>
-            <w:spacing w:after="0" w:before="240" w:lineRule="auto"/>
-            <w:jc w:val="left"/>
-            <w:rPr>
-              <w:rFonts w:ascii="Calibri" w:cs="Calibri" w:eastAsia="Calibri" w:hAnsi="Calibri"/>
-              <w:sz w:val="28"/>
-              <w:szCs w:val="28"/>
+            <w:ind w:left="0" w:firstLine="0"/>
+            <w:rPr>
+              <w:sz w:val="26"/>
+              <w:szCs w:val="26"/>
             </w:rPr>
           </w:pPr>
+          <w:hyperlink w:anchor="_heading=h.eikg7t5ih7pe">
+            <w:r>
+              <w:rPr>
+                <w:sz w:val="26"/>
+                <w:szCs w:val="26"/>
+                <w:rtl w:val="0"/>
+              </w:rPr>
+              <w:t xml:space="preserve">Diagrama de Casos de Usos</w:t>
+            </w:r>
+          </w:hyperlink>
+          <w:r>
+            <w:rPr>
+              <w:sz w:val="26"/>
+              <w:szCs w:val="26"/>
+              <w:rtl w:val="0"/>
+            </w:rPr>
+            <w:tab/>
+          </w:r>
+          <w:r>
+            <w:fldChar w:fldCharType="begin"/>
+            <w:instrText xml:space="preserve"> PAGEREF _heading=h.eikg7t5ih7pe \h </w:instrText>
+            <w:fldChar w:fldCharType="separate"/>
+          </w:r>
+          <w:r>
+            <w:rPr>
+              <w:sz w:val="26"/>
+              <w:szCs w:val="26"/>
+              <w:rtl w:val="0"/>
+            </w:rPr>
+            <w:t xml:space="preserve">5</w:t>
+          </w:r>
           <w:r>
             <w:fldChar w:fldCharType="end"/>
           </w:r>
           <w:r>
-            <w:fldChar w:fldCharType="begin"/>
-            <w:instrText xml:space="preserve"> HYPERLINK \l "_heading=h.z337ya" </w:instrText>
-            <w:fldChar w:fldCharType="separate"/>
-          </w:r>
-          <w:r>
-            <w:rPr>
-              <w:rFonts w:ascii="Calibri" w:cs="Calibri" w:eastAsia="Calibri" w:hAnsi="Calibri"/>
-              <w:sz w:val="28"/>
-              <w:szCs w:val="28"/>
+            <w:rPr>
               <w:rtl w:val="0"/>
             </w:rPr>
-            <w:t xml:space="preserve">1.5</w:t>
-            <w:tab/>
-            <w:t xml:space="preserve">Pos Condiciones</w:t>
-            <w:tab/>
-            <w:t xml:space="preserve">6</w:t>
           </w:r>
         </w:p>
         <w:p>
           <w:pPr>
-            <w:pBdr>
-              <w:top w:space="0" w:sz="0" w:val="nil"/>
-              <w:left w:space="0" w:sz="0" w:val="nil"/>
-              <w:bottom w:space="0" w:sz="0" w:val="nil"/>
-              <w:right w:space="0" w:sz="0" w:val="nil"/>
-              <w:between w:space="0" w:sz="0" w:val="nil"/>
-            </w:pBdr>
             <w:tabs>
-              <w:tab w:val="left" w:pos="480"/>
-              <w:tab w:val="right" w:pos="8494"/>
+              <w:tab w:val="right" w:pos="8503.511811023624"/>
             </w:tabs>
-            <w:spacing w:after="0" w:before="240" w:lineRule="auto"/>
-            <w:jc w:val="left"/>
-            <w:rPr>
-              <w:rFonts w:ascii="Calibri" w:cs="Calibri" w:eastAsia="Calibri" w:hAnsi="Calibri"/>
-              <w:sz w:val="28"/>
-              <w:szCs w:val="28"/>
+            <w:ind w:left="0" w:firstLine="0"/>
+            <w:rPr>
+              <w:sz w:val="26"/>
+              <w:szCs w:val="26"/>
             </w:rPr>
           </w:pPr>
+          <w:hyperlink w:anchor="_heading=h.kudkc5mnlr42">
+            <w:r>
+              <w:rPr>
+                <w:sz w:val="26"/>
+                <w:szCs w:val="26"/>
+                <w:rtl w:val="0"/>
+              </w:rPr>
+              <w:t xml:space="preserve">Descripción</w:t>
+            </w:r>
+          </w:hyperlink>
+          <w:r>
+            <w:rPr>
+              <w:sz w:val="26"/>
+              <w:szCs w:val="26"/>
+              <w:rtl w:val="0"/>
+            </w:rPr>
+            <w:tab/>
+          </w:r>
+          <w:r>
+            <w:fldChar w:fldCharType="begin"/>
+            <w:instrText xml:space="preserve"> PAGEREF _heading=h.kudkc5mnlr42 \h </w:instrText>
+            <w:fldChar w:fldCharType="separate"/>
+          </w:r>
+          <w:r>
+            <w:rPr>
+              <w:sz w:val="26"/>
+              <w:szCs w:val="26"/>
+              <w:rtl w:val="0"/>
+            </w:rPr>
+            <w:t xml:space="preserve">6</w:t>
+          </w:r>
           <w:r>
             <w:fldChar w:fldCharType="end"/>
           </w:r>
           <w:r>
-            <w:fldChar w:fldCharType="begin"/>
-            <w:instrText xml:space="preserve"> HYPERLINK \l "_heading=h.3j2qqm3" </w:instrText>
-            <w:fldChar w:fldCharType="separate"/>
-          </w:r>
-          <w:r>
-            <w:rPr>
-              <w:rFonts w:ascii="Calibri" w:cs="Calibri" w:eastAsia="Calibri" w:hAnsi="Calibri"/>
-              <w:sz w:val="28"/>
-              <w:szCs w:val="28"/>
+            <w:rPr>
               <w:rtl w:val="0"/>
             </w:rPr>
-            <w:t xml:space="preserve">1.6</w:t>
-            <w:tab/>
-            <w:t xml:space="preserve">Flujo Básico</w:t>
-            <w:tab/>
-            <w:t xml:space="preserve">6</w:t>
           </w:r>
         </w:p>
         <w:p>
           <w:pPr>
-            <w:pBdr>
-              <w:top w:space="0" w:sz="0" w:val="nil"/>
-              <w:left w:space="0" w:sz="0" w:val="nil"/>
-              <w:bottom w:space="0" w:sz="0" w:val="nil"/>
-              <w:right w:space="0" w:sz="0" w:val="nil"/>
-              <w:between w:space="0" w:sz="0" w:val="nil"/>
-            </w:pBdr>
             <w:tabs>
-              <w:tab w:val="left" w:pos="480"/>
-              <w:tab w:val="right" w:pos="8494"/>
+              <w:tab w:val="right" w:pos="8503.511811023624"/>
             </w:tabs>
-            <w:spacing w:after="0" w:before="240" w:lineRule="auto"/>
-            <w:jc w:val="left"/>
-            <w:rPr>
-              <w:rFonts w:ascii="Calibri" w:cs="Calibri" w:eastAsia="Calibri" w:hAnsi="Calibri"/>
-              <w:sz w:val="28"/>
-              <w:szCs w:val="28"/>
+            <w:ind w:left="0" w:firstLine="0"/>
+            <w:rPr>
+              <w:sz w:val="26"/>
+              <w:szCs w:val="26"/>
             </w:rPr>
           </w:pPr>
+          <w:hyperlink w:anchor="_heading=h.21952959akiu">
+            <w:r>
+              <w:rPr>
+                <w:sz w:val="26"/>
+                <w:szCs w:val="26"/>
+                <w:rtl w:val="0"/>
+              </w:rPr>
+              <w:t xml:space="preserve">Actores</w:t>
+            </w:r>
+          </w:hyperlink>
+          <w:r>
+            <w:rPr>
+              <w:sz w:val="26"/>
+              <w:szCs w:val="26"/>
+              <w:rtl w:val="0"/>
+            </w:rPr>
+            <w:tab/>
+          </w:r>
+          <w:r>
+            <w:fldChar w:fldCharType="begin"/>
+            <w:instrText xml:space="preserve"> PAGEREF _heading=h.21952959akiu \h </w:instrText>
+            <w:fldChar w:fldCharType="separate"/>
+          </w:r>
+          <w:r>
+            <w:rPr>
+              <w:sz w:val="26"/>
+              <w:szCs w:val="26"/>
+              <w:rtl w:val="0"/>
+            </w:rPr>
+            <w:t xml:space="preserve">6</w:t>
+          </w:r>
           <w:r>
             <w:fldChar w:fldCharType="end"/>
           </w:r>
           <w:r>
-            <w:fldChar w:fldCharType="begin"/>
-            <w:instrText xml:space="preserve"> HYPERLINK \l "_heading=h.1y810tw" </w:instrText>
-            <w:fldChar w:fldCharType="separate"/>
-          </w:r>
-          <w:r>
-            <w:rPr>
-              <w:rFonts w:ascii="Calibri" w:cs="Calibri" w:eastAsia="Calibri" w:hAnsi="Calibri"/>
-              <w:sz w:val="28"/>
-              <w:szCs w:val="28"/>
+            <w:rPr>
               <w:rtl w:val="0"/>
             </w:rPr>
-            <w:t xml:space="preserve">1.7</w:t>
-            <w:tab/>
-            <w:t xml:space="preserve">Excepciones</w:t>
-            <w:tab/>
-            <w:t xml:space="preserve">6</w:t>
           </w:r>
         </w:p>
         <w:p>
           <w:pPr>
-            <w:pBdr>
-              <w:top w:space="0" w:sz="0" w:val="nil"/>
-              <w:left w:space="0" w:sz="0" w:val="nil"/>
-              <w:bottom w:space="0" w:sz="0" w:val="nil"/>
-              <w:right w:space="0" w:sz="0" w:val="nil"/>
-              <w:between w:space="0" w:sz="0" w:val="nil"/>
-            </w:pBdr>
             <w:tabs>
-              <w:tab w:val="left" w:pos="480"/>
-              <w:tab w:val="right" w:pos="8494"/>
+              <w:tab w:val="right" w:pos="8503.511811023624"/>
             </w:tabs>
-            <w:spacing w:after="0" w:before="240" w:lineRule="auto"/>
-            <w:jc w:val="left"/>
-            <w:rPr>
-              <w:rFonts w:ascii="Calibri" w:cs="Calibri" w:eastAsia="Calibri" w:hAnsi="Calibri"/>
-              <w:sz w:val="28"/>
-              <w:szCs w:val="28"/>
+            <w:ind w:left="0" w:firstLine="0"/>
+            <w:rPr>
+              <w:sz w:val="26"/>
+              <w:szCs w:val="26"/>
             </w:rPr>
           </w:pPr>
+          <w:hyperlink w:anchor="_heading=h.9l3pdntwmuje">
+            <w:r>
+              <w:rPr>
+                <w:sz w:val="26"/>
+                <w:szCs w:val="26"/>
+                <w:rtl w:val="0"/>
+              </w:rPr>
+              <w:t xml:space="preserve">Pre condiciones</w:t>
+            </w:r>
+          </w:hyperlink>
+          <w:r>
+            <w:rPr>
+              <w:sz w:val="26"/>
+              <w:szCs w:val="26"/>
+              <w:rtl w:val="0"/>
+            </w:rPr>
+            <w:tab/>
+          </w:r>
+          <w:r>
+            <w:fldChar w:fldCharType="begin"/>
+            <w:instrText xml:space="preserve"> PAGEREF _heading=h.9l3pdntwmuje \h </w:instrText>
+            <w:fldChar w:fldCharType="separate"/>
+          </w:r>
+          <w:r>
+            <w:rPr>
+              <w:sz w:val="26"/>
+              <w:szCs w:val="26"/>
+              <w:rtl w:val="0"/>
+            </w:rPr>
+            <w:t xml:space="preserve">6</w:t>
+          </w:r>
           <w:r>
             <w:fldChar w:fldCharType="end"/>
           </w:r>
           <w:r>
-            <w:fldChar w:fldCharType="begin"/>
-            <w:instrText xml:space="preserve"> HYPERLINK \l "_heading=h.4i7ojhp" </w:instrText>
-            <w:fldChar w:fldCharType="separate"/>
-          </w:r>
-          <w:r>
-            <w:rPr>
-              <w:rFonts w:ascii="Calibri" w:cs="Calibri" w:eastAsia="Calibri" w:hAnsi="Calibri"/>
-              <w:sz w:val="28"/>
-              <w:szCs w:val="28"/>
+            <w:rPr>
               <w:rtl w:val="0"/>
             </w:rPr>
-            <w:t xml:space="preserve">1.8</w:t>
-            <w:tab/>
-            <w:t xml:space="preserve">Prototipos visuales</w:t>
-            <w:tab/>
-            <w:t xml:space="preserve">7</w:t>
           </w:r>
         </w:p>
         <w:p>
           <w:pPr>
-            <w:pBdr>
-              <w:top w:space="0" w:sz="0" w:val="nil"/>
-              <w:left w:space="0" w:sz="0" w:val="nil"/>
-              <w:bottom w:space="0" w:sz="0" w:val="nil"/>
-              <w:right w:space="0" w:sz="0" w:val="nil"/>
-              <w:between w:space="0" w:sz="0" w:val="nil"/>
-            </w:pBdr>
             <w:tabs>
-              <w:tab w:val="left" w:pos="480"/>
-              <w:tab w:val="right" w:pos="8494"/>
+              <w:tab w:val="right" w:pos="8503.511811023624"/>
             </w:tabs>
-            <w:spacing w:after="0" w:before="240" w:lineRule="auto"/>
-            <w:jc w:val="left"/>
-            <w:rPr>
-              <w:rFonts w:ascii="Calibri" w:cs="Calibri" w:eastAsia="Calibri" w:hAnsi="Calibri"/>
-              <w:sz w:val="28"/>
-              <w:szCs w:val="28"/>
+            <w:ind w:left="0" w:firstLine="0"/>
+            <w:rPr>
+              <w:sz w:val="26"/>
+              <w:szCs w:val="26"/>
             </w:rPr>
           </w:pPr>
+          <w:hyperlink w:anchor="_heading=h.di24psecemai">
+            <w:r>
+              <w:rPr>
+                <w:sz w:val="26"/>
+                <w:szCs w:val="26"/>
+                <w:rtl w:val="0"/>
+              </w:rPr>
+              <w:t xml:space="preserve">Post condiciones</w:t>
+            </w:r>
+          </w:hyperlink>
+          <w:r>
+            <w:rPr>
+              <w:sz w:val="26"/>
+              <w:szCs w:val="26"/>
+              <w:rtl w:val="0"/>
+            </w:rPr>
+            <w:tab/>
+          </w:r>
+          <w:r>
+            <w:fldChar w:fldCharType="begin"/>
+            <w:instrText xml:space="preserve"> PAGEREF _heading=h.di24psecemai \h </w:instrText>
+            <w:fldChar w:fldCharType="separate"/>
+          </w:r>
+          <w:r>
+            <w:rPr>
+              <w:sz w:val="26"/>
+              <w:szCs w:val="26"/>
+              <w:rtl w:val="0"/>
+            </w:rPr>
+            <w:t xml:space="preserve">6</w:t>
+          </w:r>
           <w:r>
             <w:fldChar w:fldCharType="end"/>
           </w:r>
           <w:r>
-            <w:fldChar w:fldCharType="begin"/>
-            <w:instrText xml:space="preserve"> HYPERLINK \l "_heading=h.2xcytpi" </w:instrText>
-            <w:fldChar w:fldCharType="separate"/>
-          </w:r>
-          <w:r>
-            <w:rPr>
-              <w:rFonts w:ascii="Calibri" w:cs="Calibri" w:eastAsia="Calibri" w:hAnsi="Calibri"/>
-              <w:sz w:val="28"/>
-              <w:szCs w:val="28"/>
+            <w:rPr>
               <w:rtl w:val="0"/>
             </w:rPr>
-            <w:t xml:space="preserve">1.9</w:t>
-            <w:tab/>
-            <w:t xml:space="preserve">Requerimientos no funcionales</w:t>
-            <w:tab/>
-            <w:t xml:space="preserve">7</w:t>
           </w:r>
         </w:p>
         <w:p>
           <w:pPr>
-            <w:widowControl w:val="0"/>
-            <w:pBdr>
-              <w:top w:space="0" w:sz="0" w:val="nil"/>
-              <w:left w:space="0" w:sz="0" w:val="nil"/>
-              <w:bottom w:space="0" w:sz="0" w:val="nil"/>
-              <w:right w:space="0" w:sz="0" w:val="nil"/>
-              <w:between w:space="0" w:sz="0" w:val="nil"/>
-            </w:pBdr>
-            <w:spacing w:after="0" w:before="0" w:line="276" w:lineRule="auto"/>
-            <w:jc w:val="left"/>
-            <w:rPr>
-              <w:rFonts w:ascii="Calibri" w:cs="Calibri" w:eastAsia="Calibri" w:hAnsi="Calibri"/>
-              <w:sz w:val="28"/>
-              <w:szCs w:val="28"/>
+            <w:tabs>
+              <w:tab w:val="right" w:pos="8503.511811023624"/>
+            </w:tabs>
+            <w:ind w:left="0" w:firstLine="0"/>
+            <w:rPr>
+              <w:sz w:val="26"/>
+              <w:szCs w:val="26"/>
             </w:rPr>
           </w:pPr>
+          <w:hyperlink w:anchor="_heading=h.dd9mcdo6r2ut">
+            <w:r>
+              <w:rPr>
+                <w:sz w:val="26"/>
+                <w:szCs w:val="26"/>
+                <w:rtl w:val="0"/>
+              </w:rPr>
+              <w:t xml:space="preserve">Flujo básico</w:t>
+            </w:r>
+          </w:hyperlink>
+          <w:r>
+            <w:rPr>
+              <w:sz w:val="26"/>
+              <w:szCs w:val="26"/>
+              <w:rtl w:val="0"/>
+            </w:rPr>
+            <w:tab/>
+          </w:r>
+          <w:r>
+            <w:fldChar w:fldCharType="begin"/>
+            <w:instrText xml:space="preserve"> PAGEREF _heading=h.dd9mcdo6r2ut \h </w:instrText>
+            <w:fldChar w:fldCharType="separate"/>
+          </w:r>
+          <w:r>
+            <w:rPr>
+              <w:sz w:val="26"/>
+              <w:szCs w:val="26"/>
+              <w:rtl w:val="0"/>
+            </w:rPr>
+            <w:t xml:space="preserve">6</w:t>
+          </w:r>
           <w:r>
             <w:fldChar w:fldCharType="end"/>
           </w:r>
           <w:r>
-            <w:br w:type="page"/>
-          </w:r>
+            <w:rPr>
+              <w:rtl w:val="0"/>
+            </w:rPr>
+          </w:r>
+        </w:p>
+        <w:p>
+          <w:pPr>
+            <w:tabs>
+              <w:tab w:val="right" w:pos="8503.511811023624"/>
+            </w:tabs>
+            <w:ind w:left="0" w:firstLine="0"/>
+            <w:rPr>
+              <w:sz w:val="26"/>
+              <w:szCs w:val="26"/>
+            </w:rPr>
+          </w:pPr>
+          <w:hyperlink w:anchor="_heading=h.11nykax52wz6">
+            <w:r>
+              <w:rPr>
+                <w:sz w:val="26"/>
+                <w:szCs w:val="26"/>
+                <w:rtl w:val="0"/>
+              </w:rPr>
+              <w:t xml:space="preserve">Flujo alternativo</w:t>
+            </w:r>
+          </w:hyperlink>
+          <w:r>
+            <w:rPr>
+              <w:sz w:val="26"/>
+              <w:szCs w:val="26"/>
+              <w:rtl w:val="0"/>
+            </w:rPr>
+            <w:tab/>
+          </w:r>
+          <w:r>
+            <w:fldChar w:fldCharType="begin"/>
+            <w:instrText xml:space="preserve"> PAGEREF _heading=h.11nykax52wz6 \h </w:instrText>
+            <w:fldChar w:fldCharType="separate"/>
+          </w:r>
+          <w:r>
+            <w:rPr>
+              <w:sz w:val="26"/>
+              <w:szCs w:val="26"/>
+              <w:rtl w:val="0"/>
+            </w:rPr>
+            <w:t xml:space="preserve">7</w:t>
+          </w:r>
+          <w:r>
+            <w:fldChar w:fldCharType="end"/>
+          </w:r>
+          <w:r>
+            <w:rPr>
+              <w:rtl w:val="0"/>
+            </w:rPr>
+          </w:r>
+        </w:p>
+        <w:p>
+          <w:pPr>
+            <w:tabs>
+              <w:tab w:val="right" w:pos="8503.511811023624"/>
+            </w:tabs>
+            <w:ind w:left="0" w:firstLine="0"/>
+            <w:rPr>
+              <w:sz w:val="26"/>
+              <w:szCs w:val="26"/>
+            </w:rPr>
+          </w:pPr>
+          <w:hyperlink w:anchor="_heading=h.7he7wnvx521s">
+            <w:r>
+              <w:rPr>
+                <w:sz w:val="26"/>
+                <w:szCs w:val="26"/>
+                <w:rtl w:val="0"/>
+              </w:rPr>
+              <w:t xml:space="preserve">Diagrama de actividades</w:t>
+            </w:r>
+          </w:hyperlink>
+          <w:r>
+            <w:rPr>
+              <w:sz w:val="26"/>
+              <w:szCs w:val="26"/>
+              <w:rtl w:val="0"/>
+            </w:rPr>
+            <w:tab/>
+          </w:r>
+          <w:r>
+            <w:fldChar w:fldCharType="begin"/>
+            <w:instrText xml:space="preserve"> PAGEREF _heading=h.7he7wnvx521s \h </w:instrText>
+            <w:fldChar w:fldCharType="separate"/>
+          </w:r>
+          <w:r>
+            <w:rPr>
+              <w:sz w:val="26"/>
+              <w:szCs w:val="26"/>
+              <w:rtl w:val="0"/>
+            </w:rPr>
+            <w:t xml:space="preserve">8</w:t>
+          </w:r>
+          <w:r>
+            <w:fldChar w:fldCharType="end"/>
+          </w:r>
+          <w:r>
+            <w:rPr>
+              <w:rtl w:val="0"/>
+            </w:rPr>
+          </w:r>
+        </w:p>
+        <w:p>
+          <w:pPr>
+            <w:tabs>
+              <w:tab w:val="right" w:pos="8503.511811023624"/>
+            </w:tabs>
+            <w:ind w:left="0" w:firstLine="0"/>
+            <w:rPr>
+              <w:sz w:val="26"/>
+              <w:szCs w:val="26"/>
+            </w:rPr>
+          </w:pPr>
+          <w:hyperlink w:anchor="_heading=h.h5m6lrxe4r5">
+            <w:r>
+              <w:rPr>
+                <w:sz w:val="26"/>
+                <w:szCs w:val="26"/>
+                <w:rtl w:val="0"/>
+              </w:rPr>
+              <w:t xml:space="preserve">Excepciones</w:t>
+            </w:r>
+          </w:hyperlink>
+          <w:r>
+            <w:rPr>
+              <w:sz w:val="26"/>
+              <w:szCs w:val="26"/>
+              <w:rtl w:val="0"/>
+            </w:rPr>
+            <w:tab/>
+          </w:r>
+          <w:r>
+            <w:fldChar w:fldCharType="begin"/>
+            <w:instrText xml:space="preserve"> PAGEREF _heading=h.h5m6lrxe4r5 \h </w:instrText>
+            <w:fldChar w:fldCharType="separate"/>
+          </w:r>
+          <w:r>
+            <w:rPr>
+              <w:sz w:val="26"/>
+              <w:szCs w:val="26"/>
+              <w:rtl w:val="0"/>
+            </w:rPr>
+            <w:t xml:space="preserve">9</w:t>
+          </w:r>
+          <w:r>
+            <w:fldChar w:fldCharType="end"/>
+          </w:r>
+          <w:r>
+            <w:rPr>
+              <w:rtl w:val="0"/>
+            </w:rPr>
+          </w:r>
+        </w:p>
+        <w:p>
+          <w:pPr>
+            <w:tabs>
+              <w:tab w:val="right" w:pos="8503.511811023624"/>
+            </w:tabs>
+            <w:ind w:left="0" w:firstLine="0"/>
+            <w:rPr>
+              <w:sz w:val="26"/>
+              <w:szCs w:val="26"/>
+            </w:rPr>
+          </w:pPr>
+          <w:hyperlink w:anchor="_heading=h.emyzygctub87">
+            <w:r>
+              <w:rPr>
+                <w:sz w:val="26"/>
+                <w:szCs w:val="26"/>
+                <w:rtl w:val="0"/>
+              </w:rPr>
+              <w:t xml:space="preserve">Prototipos visuales</w:t>
+            </w:r>
+          </w:hyperlink>
+          <w:r>
+            <w:rPr>
+              <w:sz w:val="26"/>
+              <w:szCs w:val="26"/>
+              <w:rtl w:val="0"/>
+            </w:rPr>
+            <w:tab/>
+          </w:r>
+          <w:r>
+            <w:fldChar w:fldCharType="begin"/>
+            <w:instrText xml:space="preserve"> PAGEREF _heading=h.emyzygctub87 \h </w:instrText>
+            <w:fldChar w:fldCharType="separate"/>
+          </w:r>
+          <w:r>
+            <w:rPr>
+              <w:sz w:val="26"/>
+              <w:szCs w:val="26"/>
+              <w:rtl w:val="0"/>
+            </w:rPr>
+            <w:t xml:space="preserve">9</w:t>
+          </w:r>
+          <w:r>
+            <w:fldChar w:fldCharType="end"/>
+          </w:r>
+          <w:r>
+            <w:rPr>
+              <w:rtl w:val="0"/>
+            </w:rPr>
+          </w:r>
+        </w:p>
+        <w:p>
+          <w:pPr>
+            <w:tabs>
+              <w:tab w:val="right" w:pos="8503.511811023624"/>
+            </w:tabs>
+            <w:ind w:left="0" w:firstLine="0"/>
+            <w:rPr>
+              <w:sz w:val="26"/>
+              <w:szCs w:val="26"/>
+            </w:rPr>
+          </w:pPr>
+          <w:hyperlink w:anchor="_heading=h.emdr30h144wg">
+            <w:r>
+              <w:rPr>
+                <w:sz w:val="26"/>
+                <w:szCs w:val="26"/>
+                <w:rtl w:val="0"/>
+              </w:rPr>
+              <w:t xml:space="preserve">Requerimientos no funcionales</w:t>
+            </w:r>
+          </w:hyperlink>
+          <w:r>
+            <w:rPr>
+              <w:sz w:val="26"/>
+              <w:szCs w:val="26"/>
+              <w:rtl w:val="0"/>
+            </w:rPr>
+            <w:tab/>
+          </w:r>
+          <w:r>
+            <w:fldChar w:fldCharType="begin"/>
+            <w:instrText xml:space="preserve"> PAGEREF _heading=h.emdr30h144wg \h </w:instrText>
+            <w:fldChar w:fldCharType="separate"/>
+          </w:r>
+          <w:r>
+            <w:rPr>
+              <w:sz w:val="26"/>
+              <w:szCs w:val="26"/>
+              <w:rtl w:val="0"/>
+            </w:rPr>
+            <w:t xml:space="preserve">10</w:t>
+          </w:r>
+          <w:r>
+            <w:fldChar w:fldCharType="end"/>
+          </w:r>
+          <w:r>
+            <w:rPr>
+              <w:rtl w:val="0"/>
+            </w:rPr>
+          </w:r>
+        </w:p>
+        <w:p>
+          <w:pPr>
+            <w:tabs>
+              <w:tab w:val="right" w:pos="8503.511811023624"/>
+            </w:tabs>
+            <w:ind w:left="0" w:firstLine="0"/>
+            <w:rPr/>
+          </w:pPr>
+          <w:r>
+            <w:rPr>
+              <w:rtl w:val="0"/>
+            </w:rPr>
+          </w:r>
+        </w:p>
+        <w:p>
+          <w:pPr>
+            <w:tabs>
+              <w:tab w:val="right" w:pos="8503.511811023624"/>
+            </w:tabs>
+            <w:ind w:left="0" w:firstLine="0"/>
+            <w:rPr/>
+          </w:pPr>
           <w:r>
             <w:rPr>
               <w:rtl w:val="0"/>
@@ -2039,48 +2460,553 @@
     </w:sdt>
     <w:p>
       <w:pPr>
+        <w:pStyle w:val="Heading1"/>
         <w:keepNext w:val="1"/>
         <w:numPr>
           <w:ilvl w:val="0"/>
+          <w:numId w:val="5"/>
+        </w:numPr>
+        <w:spacing w:after="0" w:afterAutospacing="0" w:before="360" w:lineRule="auto"/>
+        <w:ind w:left="2160" w:hanging="360"/>
+        <w:jc w:val="center"/>
+        <w:rPr>
+          <w:rFonts w:ascii="Arial" w:cs="Arial" w:eastAsia="Arial" w:hAnsi="Arial"/>
+          <w:sz w:val="36"/>
+          <w:szCs w:val="36"/>
+          <w:u w:val="none"/>
+        </w:rPr>
+      </w:pPr>
+      <w:bookmarkStart w:colFirst="0" w:colLast="0" w:name="_heading=h.8y2gef5y3tzb" w:id="4"/>
+      <w:bookmarkEnd w:id="4"/>
+      <w:r>
+        <w:rPr>
+          <w:rFonts w:ascii="Arial" w:cs="Arial" w:eastAsia="Arial" w:hAnsi="Arial"/>
+          <w:sz w:val="36"/>
+          <w:szCs w:val="36"/>
+          <w:rtl w:val="0"/>
+        </w:rPr>
+        <w:t xml:space="preserve">Introducción</w:t>
+      </w:r>
+    </w:p>
+    <w:p>
+      <w:pPr>
+        <w:pStyle w:val="Heading2"/>
+        <w:keepNext w:val="1"/>
+        <w:numPr>
+          <w:ilvl w:val="1"/>
           <w:numId w:val="3"/>
         </w:numPr>
+        <w:spacing w:after="240" w:before="240" w:lineRule="auto"/>
+        <w:ind w:left="1578" w:hanging="360"/>
+        <w:rPr>
+          <w:sz w:val="28"/>
+          <w:szCs w:val="28"/>
+        </w:rPr>
+      </w:pPr>
+      <w:bookmarkStart w:colFirst="0" w:colLast="0" w:name="_heading=h.m01p8hk38jfl" w:id="5"/>
+      <w:bookmarkEnd w:id="5"/>
+      <w:r>
+        <w:rPr>
+          <w:sz w:val="28"/>
+          <w:szCs w:val="28"/>
+          <w:rtl w:val="0"/>
+        </w:rPr>
+        <w:t xml:space="preserve">Propósito</w:t>
+      </w:r>
+    </w:p>
+    <w:p>
+      <w:pPr>
+        <w:rPr/>
+      </w:pPr>
+      <w:bookmarkStart w:colFirst="0" w:colLast="0" w:name="_heading=h.3znysh7" w:id="6"/>
+      <w:bookmarkEnd w:id="6"/>
+      <w:r>
+        <w:rPr>
+          <w:rtl w:val="0"/>
+        </w:rPr>
+        <w:t xml:space="preserve">Especificar el requisito de Borrar servicio. Que tiene como propósito que los usuarios puedan borrar diversos servicios que ya no deseen mostrar al publico.  </w:t>
+      </w:r>
+    </w:p>
+    <w:p>
+      <w:pPr>
+        <w:pStyle w:val="Heading2"/>
+        <w:keepNext w:val="1"/>
+        <w:numPr>
+          <w:ilvl w:val="1"/>
+          <w:numId w:val="3"/>
+        </w:numPr>
+        <w:spacing w:after="240" w:before="240" w:lineRule="auto"/>
+        <w:ind w:left="1578" w:hanging="360"/>
+        <w:rPr>
+          <w:sz w:val="28"/>
+          <w:szCs w:val="28"/>
+        </w:rPr>
+      </w:pPr>
+      <w:bookmarkStart w:colFirst="0" w:colLast="0" w:name="_heading=h.vtb4d9570arw" w:id="7"/>
+      <w:bookmarkEnd w:id="7"/>
+      <w:r>
+        <w:rPr>
+          <w:sz w:val="28"/>
+          <w:szCs w:val="28"/>
+          <w:rtl w:val="0"/>
+        </w:rPr>
+        <w:t xml:space="preserve">Alcance</w:t>
+      </w:r>
+    </w:p>
+    <w:p>
+      <w:pPr>
+        <w:rPr/>
+      </w:pPr>
+      <w:bookmarkStart w:colFirst="0" w:colLast="0" w:name="_heading=h.2et92p0" w:id="8"/>
+      <w:bookmarkEnd w:id="8"/>
+      <w:r>
+        <w:rPr>
+          <w:rtl w:val="0"/>
+        </w:rPr>
+        <w:t xml:space="preserve">El caso de uso Borrar servicio se efectuará por medio de la página web Service Home Store la cual podrá ser accedida desde un pc , laptop o celular .  </w:t>
+      </w:r>
+    </w:p>
+    <w:p>
+      <w:pPr>
+        <w:pStyle w:val="Heading2"/>
+        <w:keepNext w:val="1"/>
+        <w:numPr>
+          <w:ilvl w:val="1"/>
+          <w:numId w:val="3"/>
+        </w:numPr>
+        <w:spacing w:after="240" w:before="240" w:lineRule="auto"/>
+        <w:ind w:left="1578" w:hanging="360"/>
+        <w:rPr>
+          <w:sz w:val="28"/>
+          <w:szCs w:val="28"/>
+        </w:rPr>
+      </w:pPr>
+      <w:bookmarkStart w:colFirst="0" w:colLast="0" w:name="_heading=h.wgu7hdjdu1" w:id="9"/>
+      <w:bookmarkEnd w:id="9"/>
+      <w:r>
+        <w:rPr>
+          <w:sz w:val="28"/>
+          <w:szCs w:val="28"/>
+          <w:rtl w:val="0"/>
+        </w:rPr>
+        <w:t xml:space="preserve">Definiciones, siglas y abreviaciones</w:t>
+      </w:r>
+    </w:p>
+    <w:p>
+      <w:pPr>
+        <w:spacing w:after="0" w:before="0" w:line="259" w:lineRule="auto"/>
+        <w:rPr/>
+      </w:pPr>
+      <w:r>
+        <w:rPr>
+          <w:b w:val="1"/>
+          <w:rtl w:val="0"/>
+        </w:rPr>
+        <w:t xml:space="preserve">Borr</w:t>
+      </w:r>
+      <w:r>
+        <w:rPr>
+          <w:b w:val="1"/>
+          <w:rtl w:val="0"/>
+        </w:rPr>
+        <w:t xml:space="preserve">ar servicios: </w:t>
+      </w:r>
+      <w:r>
+        <w:rPr>
+          <w:rtl w:val="0"/>
+        </w:rPr>
+        <w:t xml:space="preserve">Es la opción dentro del  interfaz de opciones de servicios que permitirá a los usuarios poder borrar los servicios que ya no deseen.</w:t>
+      </w:r>
+    </w:p>
+    <w:p>
+      <w:pPr>
+        <w:spacing w:after="0" w:before="0" w:line="259" w:lineRule="auto"/>
+        <w:rPr/>
+      </w:pPr>
+      <w:r>
+        <w:rPr>
+          <w:rtl w:val="0"/>
+        </w:rPr>
+      </w:r>
+    </w:p>
+    <w:p>
+      <w:pPr>
+        <w:spacing w:after="0" w:before="0" w:line="259" w:lineRule="auto"/>
+        <w:rPr/>
+      </w:pPr>
+      <w:r>
+        <w:rPr>
+          <w:b w:val="1"/>
+          <w:rtl w:val="0"/>
+        </w:rPr>
+        <w:t xml:space="preserve">Interfaz de usuario:</w:t>
+      </w:r>
+      <w:r>
+        <w:rPr>
+          <w:rtl w:val="0"/>
+        </w:rPr>
+        <w:t xml:space="preserve"> Es el medio que permite a un usuario de un sistema informático comunicarse con el mismo. Pueden existir interfaces de usuario de diferentes tipos (gráficas, textuales, táctiles, gestuales, etc. )</w:t>
+      </w:r>
+    </w:p>
+    <w:p>
+      <w:pPr>
+        <w:spacing w:after="0" w:before="0" w:line="259" w:lineRule="auto"/>
+        <w:rPr/>
+      </w:pPr>
+      <w:r>
+        <w:rPr>
+          <w:rtl w:val="0"/>
+        </w:rPr>
+      </w:r>
+    </w:p>
+    <w:p>
+      <w:pPr>
+        <w:spacing w:after="0" w:before="0" w:line="259" w:lineRule="auto"/>
+        <w:rPr/>
+      </w:pPr>
+      <w:r>
+        <w:rPr>
+          <w:b w:val="1"/>
+          <w:rtl w:val="0"/>
+        </w:rPr>
+        <w:t xml:space="preserve">Interfaz de componente:</w:t>
+      </w:r>
+      <w:r>
+        <w:rPr>
+          <w:rtl w:val="0"/>
+        </w:rPr>
+        <w:t xml:space="preserve"> Es la definición de un conjunto de uno o más puntos de comunicación de entrada y/o salida de un componente, que permite su integración con otros componentes. Los interfaces de un componente permiten su utilización independientemente de cómo sea implementado. </w:t>
+      </w:r>
+    </w:p>
+    <w:p>
+      <w:pPr>
+        <w:spacing w:after="0" w:before="0" w:line="259" w:lineRule="auto"/>
+        <w:rPr/>
+      </w:pPr>
+      <w:r>
+        <w:rPr>
+          <w:rtl w:val="0"/>
+        </w:rPr>
+      </w:r>
+    </w:p>
+    <w:p>
+      <w:pPr>
+        <w:spacing w:after="0" w:before="0" w:line="259" w:lineRule="auto"/>
+        <w:rPr/>
+      </w:pPr>
+      <w:r>
+        <w:rPr>
+          <w:b w:val="1"/>
+          <w:rtl w:val="0"/>
+        </w:rPr>
+        <w:t xml:space="preserve">Base de datos(DB):</w:t>
+      </w:r>
+      <w:r>
+        <w:rPr>
+          <w:rtl w:val="0"/>
+        </w:rPr>
+        <w:t xml:space="preserve"> Es una colección de datos, organizados y almacenados para una fácil recuperación de estos. </w:t>
+      </w:r>
+    </w:p>
+    <w:p>
+      <w:pPr>
+        <w:spacing w:after="0" w:before="0" w:line="259" w:lineRule="auto"/>
+        <w:rPr/>
+      </w:pPr>
+      <w:r>
+        <w:rPr>
+          <w:rtl w:val="0"/>
+        </w:rPr>
+      </w:r>
+    </w:p>
+    <w:p>
+      <w:pPr>
+        <w:spacing w:after="0" w:before="0" w:line="259" w:lineRule="auto"/>
+        <w:rPr/>
+      </w:pPr>
+      <w:r>
+        <w:rPr>
+          <w:b w:val="1"/>
+          <w:rtl w:val="0"/>
+        </w:rPr>
+        <w:t xml:space="preserve">Sistema</w:t>
+      </w:r>
+      <w:r>
+        <w:rPr>
+          <w:rtl w:val="0"/>
+        </w:rPr>
+        <w:t xml:space="preserve">: Un sistema es "un objeto complejo cuyas partes o componentes se relacionan con al menos alguno de los demás componentes";​ puede ser</w:t>
+      </w:r>
+      <w:hyperlink r:id="rId8">
+        <w:r>
+          <w:rPr>
+            <w:rtl w:val="0"/>
+          </w:rPr>
+          <w:t xml:space="preserve"> material</w:t>
+        </w:r>
+      </w:hyperlink>
+      <w:r>
+        <w:rPr>
+          <w:rtl w:val="0"/>
+        </w:rPr>
+        <w:t xml:space="preserve"> o</w:t>
+      </w:r>
+      <w:hyperlink r:id="rId9">
+        <w:r>
+          <w:rPr>
+            <w:rtl w:val="0"/>
+          </w:rPr>
+          <w:t xml:space="preserve"> conceptual</w:t>
+        </w:r>
+      </w:hyperlink>
+      <w:r>
+        <w:rPr>
+          <w:rtl w:val="0"/>
+        </w:rPr>
+        <w:t xml:space="preserve">.</w:t>
+      </w:r>
+      <w:r>
+        <w:rPr>
+          <w:vertAlign w:val="superscript"/>
+          <w:rtl w:val="0"/>
+        </w:rPr>
+        <w:t xml:space="preserve"> </w:t>
+      </w:r>
+      <w:r>
+        <w:rPr>
+          <w:rtl w:val="0"/>
+        </w:rPr>
+        <w:t xml:space="preserve">Todos los sistemas tienen composición, estructura y entorno, pero sólo los sistemas materiales tienen mecanismos (o procesos), y solo algunos sistemas materiales tienen</w:t>
+      </w:r>
+      <w:hyperlink r:id="rId10">
+        <w:r>
+          <w:rPr>
+            <w:rtl w:val="0"/>
+          </w:rPr>
+          <w:t xml:space="preserve"> figura (forma)</w:t>
+        </w:r>
+      </w:hyperlink>
+      <w:r>
+        <w:rPr>
+          <w:rtl w:val="0"/>
+        </w:rPr>
+        <w:t xml:space="preserve">.</w:t>
+      </w:r>
+    </w:p>
+    <w:p>
+      <w:pPr>
+        <w:spacing w:after="0" w:before="0" w:line="259" w:lineRule="auto"/>
+        <w:rPr/>
+      </w:pPr>
+      <w:r>
+        <w:rPr>
+          <w:rtl w:val="0"/>
+        </w:rPr>
+      </w:r>
+    </w:p>
+    <w:p>
+      <w:pPr>
+        <w:spacing w:after="0" w:before="0" w:line="259" w:lineRule="auto"/>
+        <w:rPr/>
+      </w:pPr>
+      <w:r>
+        <w:rPr>
+          <w:b w:val="1"/>
+          <w:rtl w:val="0"/>
+        </w:rPr>
+        <w:t xml:space="preserve">Sistema informático (SI): </w:t>
+      </w:r>
+      <w:r>
+        <w:rPr>
+          <w:rtl w:val="0"/>
+        </w:rPr>
+        <w:t xml:space="preserve">Es un sistema que permite almacenar y procesar</w:t>
+      </w:r>
+      <w:hyperlink r:id="rId11">
+        <w:r>
+          <w:rPr>
+            <w:rtl w:val="0"/>
+          </w:rPr>
+          <w:t xml:space="preserve"> </w:t>
+        </w:r>
+      </w:hyperlink>
+      <w:r>
+        <w:rPr>
+          <w:rtl w:val="0"/>
+        </w:rPr>
+        <w:t xml:space="preserve">información; es el conjunto de partes interrelacionadas: hardware, software y personal informático. </w:t>
+      </w:r>
+    </w:p>
+    <w:p>
+      <w:pPr>
+        <w:pStyle w:val="Heading2"/>
+        <w:keepNext w:val="1"/>
+        <w:numPr>
+          <w:ilvl w:val="1"/>
+          <w:numId w:val="3"/>
+        </w:numPr>
+        <w:spacing w:after="240" w:before="240" w:lineRule="auto"/>
+        <w:ind w:left="1578" w:hanging="360"/>
+        <w:rPr>
+          <w:sz w:val="28"/>
+          <w:szCs w:val="28"/>
+        </w:rPr>
+      </w:pPr>
+      <w:bookmarkStart w:colFirst="0" w:colLast="0" w:name="_heading=h.3dy6vkm" w:id="10"/>
+      <w:bookmarkEnd w:id="10"/>
+      <w:r>
+        <w:rPr>
+          <w:sz w:val="28"/>
+          <w:szCs w:val="28"/>
+          <w:rtl w:val="0"/>
+        </w:rPr>
+        <w:t xml:space="preserve">Referencias</w:t>
+      </w:r>
+    </w:p>
+    <w:p>
+      <w:pPr>
+        <w:rPr/>
+      </w:pPr>
+      <w:r>
+        <w:rPr>
+          <w:rtl w:val="0"/>
+        </w:rPr>
+        <w:t xml:space="preserve">Licitación de Requisitos.xls</w:t>
+      </w:r>
+    </w:p>
+    <w:p>
+      <w:pPr>
+        <w:rPr/>
+      </w:pPr>
+      <w:r>
+        <w:rPr>
+          <w:rtl w:val="0"/>
+        </w:rPr>
+        <w:t xml:space="preserve">Requisitos no funciones.xlsx</w:t>
+      </w:r>
+    </w:p>
+    <w:p>
+      <w:pPr>
+        <w:pStyle w:val="Heading2"/>
+        <w:keepNext w:val="1"/>
+        <w:numPr>
+          <w:ilvl w:val="1"/>
+          <w:numId w:val="3"/>
+        </w:numPr>
+        <w:spacing w:after="240" w:before="240" w:lineRule="auto"/>
+        <w:ind w:left="1578" w:hanging="360"/>
+        <w:rPr>
+          <w:sz w:val="28"/>
+          <w:szCs w:val="28"/>
+        </w:rPr>
+      </w:pPr>
+      <w:bookmarkStart w:colFirst="0" w:colLast="0" w:name="_heading=h.dbjkxssqacap" w:id="11"/>
+      <w:bookmarkEnd w:id="11"/>
+      <w:r>
+        <w:rPr>
+          <w:sz w:val="28"/>
+          <w:szCs w:val="28"/>
+          <w:rtl w:val="0"/>
+        </w:rPr>
+        <w:t xml:space="preserve">Resumen</w:t>
+      </w:r>
+    </w:p>
+    <w:p>
+      <w:pPr>
+        <w:rPr/>
+      </w:pPr>
+      <w:r>
+        <w:rPr>
+          <w:rtl w:val="0"/>
+        </w:rPr>
+        <w:t xml:space="preserve">Tras el usuario haberse registrado y logueado en Service Home Store, tendrá la posibilidad de poder entrar al interfaz opciones de servicio y después utilizar la opción borrar servicio, brindando está la posibilidad de eliminar servicios que ya no deseamos ofrecer.</w:t>
+      </w:r>
+    </w:p>
+    <w:p>
+      <w:pPr>
+        <w:rPr/>
+      </w:pPr>
+      <w:r>
+        <w:rPr>
+          <w:rtl w:val="0"/>
+        </w:rPr>
+      </w:r>
+    </w:p>
+    <w:p>
+      <w:pPr>
+        <w:rPr/>
+      </w:pPr>
+      <w:r>
+        <w:rPr>
+          <w:rtl w:val="0"/>
+        </w:rPr>
+      </w:r>
+    </w:p>
+    <w:p>
+      <w:pPr>
+        <w:rPr/>
+      </w:pPr>
+      <w:r>
+        <w:rPr>
+          <w:rtl w:val="0"/>
+        </w:rPr>
+      </w:r>
+    </w:p>
+    <w:p>
+      <w:pPr>
+        <w:pStyle w:val="Heading1"/>
+        <w:keepNext w:val="1"/>
         <w:spacing w:after="360" w:before="360" w:lineRule="auto"/>
-        <w:ind w:left="1578" w:hanging="360"/>
+        <w:ind w:left="1578" w:firstLine="0"/>
         <w:jc w:val="center"/>
         <w:rPr>
           <w:rFonts w:ascii="Arial" w:cs="Arial" w:eastAsia="Arial" w:hAnsi="Arial"/>
-          <w:b w:val="1"/>
           <w:sz w:val="36"/>
           <w:szCs w:val="36"/>
         </w:rPr>
       </w:pPr>
-      <w:bookmarkStart w:colFirst="0" w:colLast="0" w:name="_heading=h.3znysh7" w:id="4"/>
-      <w:bookmarkEnd w:id="4"/>
+      <w:bookmarkStart w:colFirst="0" w:colLast="0" w:name="_heading=h.s4c7c4oge868" w:id="12"/>
+      <w:bookmarkEnd w:id="12"/>
       <w:r>
         <w:rPr>
           <w:rFonts w:ascii="Arial" w:cs="Arial" w:eastAsia="Arial" w:hAnsi="Arial"/>
-          <w:b w:val="1"/>
           <w:sz w:val="36"/>
           <w:szCs w:val="36"/>
           <w:rtl w:val="0"/>
         </w:rPr>
+        <w:t xml:space="preserve">2. </w:t>
+      </w:r>
+      <w:r>
+        <w:rPr>
+          <w:rFonts w:ascii="Arial" w:cs="Arial" w:eastAsia="Arial" w:hAnsi="Arial"/>
+          <w:sz w:val="36"/>
+          <w:szCs w:val="36"/>
+          <w:rtl w:val="0"/>
+        </w:rPr>
         <w:t xml:space="preserve">Borrar servicio</w:t>
       </w:r>
     </w:p>
     <w:p>
       <w:pPr>
+        <w:pStyle w:val="Heading2"/>
         <w:keepNext w:val="1"/>
         <w:spacing w:after="240" w:before="240" w:lineRule="auto"/>
         <w:ind w:left="1578" w:firstLine="0"/>
         <w:rPr>
-          <w:b w:val="1"/>
           <w:sz w:val="28"/>
           <w:szCs w:val="28"/>
         </w:rPr>
       </w:pPr>
-      <w:r>
-        <w:rPr>
-          <w:b w:val="1"/>
+      <w:bookmarkStart w:colFirst="0" w:colLast="0" w:name="_heading=h.eikg7t5ih7pe" w:id="13"/>
+      <w:bookmarkEnd w:id="13"/>
+      <w:r>
+        <w:rPr>
+          <w:rtl w:val="0"/>
+        </w:rPr>
+        <w:t xml:space="preserve">2.1</w:t>
+      </w:r>
+      <w:r>
+        <w:rPr>
           <w:sz w:val="28"/>
           <w:szCs w:val="28"/>
           <w:rtl w:val="0"/>
@@ -2109,16 +3035,16 @@
           <wp:inline distB="114300" distT="114300" distL="114300" distR="114300">
             <wp:extent cx="4603913" cy="3600450"/>
             <wp:effectExtent b="0" l="0" r="0" t="0"/>
-            <wp:docPr id="56" name="image5.png"/>
+            <wp:docPr id="56" name="image2.png"/>
             <a:graphic>
               <a:graphicData uri="http://schemas.openxmlformats.org/drawingml/2006/picture">
                 <pic:pic>
                   <pic:nvPicPr>
-                    <pic:cNvPr id="0" name="image5.png"/>
+                    <pic:cNvPr id="0" name="image2.png"/>
                     <pic:cNvPicPr preferRelativeResize="0"/>
                   </pic:nvPicPr>
                   <pic:blipFill>
-                    <a:blip r:embed="rId8"/>
+                    <a:blip r:embed="rId12"/>
                     <a:srcRect b="0" l="-3585" r="24005" t="6042"/>
                     <a:stretch>
                       <a:fillRect/>
@@ -2170,10 +3096,40 @@
     </w:p>
     <w:p>
       <w:pPr>
+        <w:pStyle w:val="Heading2"/>
         <w:keepNext w:val="1"/>
         <w:spacing w:after="240" w:before="240" w:lineRule="auto"/>
         <w:ind w:left="1578" w:firstLine="0"/>
         <w:rPr>
+          <w:sz w:val="28"/>
+          <w:szCs w:val="28"/>
+        </w:rPr>
+      </w:pPr>
+      <w:bookmarkStart w:colFirst="0" w:colLast="0" w:name="_heading=h.kudkc5mnlr42" w:id="14"/>
+      <w:bookmarkEnd w:id="14"/>
+      <w:r>
+        <w:rPr>
+          <w:sz w:val="30"/>
+          <w:szCs w:val="30"/>
+          <w:rtl w:val="0"/>
+        </w:rPr>
+        <w:t xml:space="preserve">2.2</w:t>
+      </w:r>
+      <w:r>
+        <w:rPr>
+          <w:sz w:val="28"/>
+          <w:szCs w:val="28"/>
+          <w:rtl w:val="0"/>
+        </w:rPr>
+        <w:t xml:space="preserve">Descripción</w:t>
+      </w:r>
+    </w:p>
+    <w:p>
+      <w:pPr>
+        <w:keepNext w:val="1"/>
+        <w:spacing w:after="240" w:before="240" w:lineRule="auto"/>
+        <w:ind w:left="-142" w:firstLine="0"/>
+        <w:rPr>
           <w:b w:val="1"/>
           <w:sz w:val="28"/>
           <w:szCs w:val="28"/>
@@ -2181,27 +3137,6 @@
       </w:pPr>
       <w:r>
         <w:rPr>
-          <w:b w:val="1"/>
-          <w:sz w:val="28"/>
-          <w:szCs w:val="28"/>
-          <w:rtl w:val="0"/>
-        </w:rPr>
-        <w:t xml:space="preserve">Descripción</w:t>
-      </w:r>
-    </w:p>
-    <w:p>
-      <w:pPr>
-        <w:keepNext w:val="1"/>
-        <w:spacing w:after="240" w:before="240" w:lineRule="auto"/>
-        <w:ind w:left="-142" w:firstLine="0"/>
-        <w:rPr>
-          <w:b w:val="1"/>
-          <w:sz w:val="28"/>
-          <w:szCs w:val="28"/>
-        </w:rPr>
-      </w:pPr>
-      <w:r>
-        <w:rPr>
           <w:rtl w:val="0"/>
         </w:rPr>
         <w:t xml:space="preserve">Con esta funcionalidad el usuario puede seleccionar algunos de los servicios que está ofreciendo y borrarlas en caso ya no las ofrece, posteriormente este servicio será eliminado y será actualizado en nuestra base de datos.</w:t>
@@ -2214,23 +3149,24 @@
     </w:p>
     <w:p>
       <w:pPr>
+        <w:pStyle w:val="Heading2"/>
         <w:keepNext w:val="1"/>
         <w:spacing w:after="240" w:before="240" w:lineRule="auto"/>
         <w:ind w:left="1578" w:firstLine="0"/>
         <w:rPr>
-          <w:b w:val="1"/>
           <w:sz w:val="28"/>
           <w:szCs w:val="28"/>
         </w:rPr>
       </w:pPr>
-      <w:r>
-        <w:rPr>
-          <w:b w:val="1"/>
+      <w:bookmarkStart w:colFirst="0" w:colLast="0" w:name="_heading=h.21952959akiu" w:id="15"/>
+      <w:bookmarkEnd w:id="15"/>
+      <w:r>
+        <w:rPr>
           <w:sz w:val="28"/>
           <w:szCs w:val="28"/>
           <w:rtl w:val="0"/>
         </w:rPr>
-        <w:t xml:space="preserve">Actores</w:t>
+        <w:t xml:space="preserve">2.3Actores</w:t>
       </w:r>
     </w:p>
     <w:p>
@@ -2271,23 +3207,24 @@
     </w:p>
     <w:p>
       <w:pPr>
+        <w:pStyle w:val="Heading2"/>
         <w:keepNext w:val="1"/>
         <w:spacing w:after="240" w:before="240" w:lineRule="auto"/>
         <w:ind w:left="1578" w:firstLine="0"/>
         <w:rPr>
-          <w:b w:val="1"/>
           <w:sz w:val="28"/>
           <w:szCs w:val="28"/>
         </w:rPr>
       </w:pPr>
-      <w:r>
-        <w:rPr>
-          <w:b w:val="1"/>
+      <w:bookmarkStart w:colFirst="0" w:colLast="0" w:name="_heading=h.9l3pdntwmuje" w:id="16"/>
+      <w:bookmarkEnd w:id="16"/>
+      <w:r>
+        <w:rPr>
           <w:sz w:val="28"/>
           <w:szCs w:val="28"/>
           <w:rtl w:val="0"/>
         </w:rPr>
-        <w:t xml:space="preserve">Pre condiciones</w:t>
+        <w:t xml:space="preserve">2.4Pre condiciones</w:t>
       </w:r>
     </w:p>
     <w:p>
@@ -2346,23 +3283,24 @@
     </w:p>
     <w:p>
       <w:pPr>
+        <w:pStyle w:val="Heading2"/>
         <w:keepNext w:val="1"/>
         <w:spacing w:after="240" w:before="240" w:lineRule="auto"/>
         <w:ind w:left="1578" w:firstLine="0"/>
         <w:rPr>
-          <w:b w:val="1"/>
           <w:sz w:val="28"/>
           <w:szCs w:val="28"/>
         </w:rPr>
       </w:pPr>
-      <w:r>
-        <w:rPr>
-          <w:b w:val="1"/>
+      <w:bookmarkStart w:colFirst="0" w:colLast="0" w:name="_heading=h.di24psecemai" w:id="17"/>
+      <w:bookmarkEnd w:id="17"/>
+      <w:r>
+        <w:rPr>
           <w:sz w:val="28"/>
           <w:szCs w:val="28"/>
           <w:rtl w:val="0"/>
         </w:rPr>
-        <w:t xml:space="preserve">Post condiciones</w:t>
+        <w:t xml:space="preserve">2.5Post condiciones</w:t>
       </w:r>
     </w:p>
     <w:p>
@@ -2385,23 +3323,24 @@
     </w:p>
     <w:p>
       <w:pPr>
+        <w:pStyle w:val="Heading2"/>
         <w:keepNext w:val="1"/>
         <w:spacing w:after="240" w:before="240" w:lineRule="auto"/>
         <w:ind w:left="1578" w:firstLine="0"/>
         <w:rPr>
-          <w:b w:val="1"/>
           <w:sz w:val="28"/>
           <w:szCs w:val="28"/>
         </w:rPr>
       </w:pPr>
-      <w:r>
-        <w:rPr>
-          <w:b w:val="1"/>
+      <w:bookmarkStart w:colFirst="0" w:colLast="0" w:name="_heading=h.dd9mcdo6r2ut" w:id="18"/>
+      <w:bookmarkEnd w:id="18"/>
+      <w:r>
+        <w:rPr>
           <w:sz w:val="28"/>
           <w:szCs w:val="28"/>
           <w:rtl w:val="0"/>
         </w:rPr>
-        <w:t xml:space="preserve">Flujo básico</w:t>
+        <w:t xml:space="preserve">2.6Flujo básico</w:t>
       </w:r>
     </w:p>
     <w:p>
@@ -2490,23 +3429,24 @@
     </w:p>
     <w:p>
       <w:pPr>
+        <w:pStyle w:val="Heading2"/>
         <w:keepNext w:val="1"/>
         <w:spacing w:after="240" w:before="240" w:lineRule="auto"/>
         <w:ind w:left="1578" w:firstLine="0"/>
         <w:rPr>
-          <w:b w:val="1"/>
           <w:sz w:val="28"/>
           <w:szCs w:val="28"/>
         </w:rPr>
       </w:pPr>
-      <w:r>
-        <w:rPr>
-          <w:b w:val="1"/>
+      <w:bookmarkStart w:colFirst="0" w:colLast="0" w:name="_heading=h.11nykax52wz6" w:id="19"/>
+      <w:bookmarkEnd w:id="19"/>
+      <w:r>
+        <w:rPr>
           <w:sz w:val="28"/>
           <w:szCs w:val="28"/>
           <w:rtl w:val="0"/>
         </w:rPr>
-        <w:t xml:space="preserve">Flujo alternativo </w:t>
+        <w:t xml:space="preserve">2.7Flujo alternativo </w:t>
       </w:r>
     </w:p>
     <w:p>
@@ -2595,23 +3535,24 @@
     </w:p>
     <w:p>
       <w:pPr>
+        <w:pStyle w:val="Heading2"/>
         <w:keepNext w:val="1"/>
         <w:spacing w:after="240" w:before="240" w:lineRule="auto"/>
         <w:ind w:left="1578" w:firstLine="0"/>
         <w:rPr>
-          <w:b w:val="1"/>
           <w:sz w:val="28"/>
           <w:szCs w:val="28"/>
         </w:rPr>
       </w:pPr>
-      <w:r>
-        <w:rPr>
-          <w:b w:val="1"/>
+      <w:bookmarkStart w:colFirst="0" w:colLast="0" w:name="_heading=h.7he7wnvx521s" w:id="20"/>
+      <w:bookmarkEnd w:id="20"/>
+      <w:r>
+        <w:rPr>
           <w:sz w:val="28"/>
           <w:szCs w:val="28"/>
           <w:rtl w:val="0"/>
         </w:rPr>
-        <w:t xml:space="preserve">Diagrama de actividades</w:t>
+        <w:t xml:space="preserve">2.8Diagrama de actividades</w:t>
       </w:r>
     </w:p>
     <w:p>
@@ -2635,16 +3576,16 @@
           <wp:inline distB="114300" distT="114300" distL="114300" distR="114300">
             <wp:extent cx="4656001" cy="5588979"/>
             <wp:effectExtent b="0" l="0" r="0" t="0"/>
-            <wp:docPr id="55" name="image2.png"/>
+            <wp:docPr id="55" name="image5.png"/>
             <a:graphic>
               <a:graphicData uri="http://schemas.openxmlformats.org/drawingml/2006/picture">
                 <pic:pic>
                   <pic:nvPicPr>
-                    <pic:cNvPr id="0" name="image2.png"/>
+                    <pic:cNvPr id="0" name="image5.png"/>
                     <pic:cNvPicPr preferRelativeResize="0"/>
                   </pic:nvPicPr>
                   <pic:blipFill>
-                    <a:blip r:embed="rId9"/>
+                    <a:blip r:embed="rId13"/>
                     <a:srcRect b="0" l="0" r="0" t="0"/>
                     <a:stretch>
                       <a:fillRect/>
@@ -2696,23 +3637,24 @@
     </w:p>
     <w:p>
       <w:pPr>
+        <w:pStyle w:val="Heading2"/>
         <w:keepNext w:val="1"/>
         <w:spacing w:after="240" w:before="240" w:lineRule="auto"/>
         <w:ind w:left="1578" w:firstLine="0"/>
         <w:rPr>
-          <w:b w:val="1"/>
           <w:sz w:val="28"/>
           <w:szCs w:val="28"/>
         </w:rPr>
       </w:pPr>
-      <w:r>
-        <w:rPr>
-          <w:b w:val="1"/>
+      <w:bookmarkStart w:colFirst="0" w:colLast="0" w:name="_heading=h.h5m6lrxe4r5" w:id="21"/>
+      <w:bookmarkEnd w:id="21"/>
+      <w:r>
+        <w:rPr>
           <w:sz w:val="28"/>
           <w:szCs w:val="28"/>
           <w:rtl w:val="0"/>
         </w:rPr>
-        <w:t xml:space="preserve">Excepciones</w:t>
+        <w:t xml:space="preserve">2.9Excepciones</w:t>
       </w:r>
     </w:p>
     <w:p>
@@ -2755,23 +3697,24 @@
     </w:p>
     <w:p>
       <w:pPr>
+        <w:pStyle w:val="Heading2"/>
         <w:keepNext w:val="1"/>
         <w:spacing w:after="240" w:before="240" w:lineRule="auto"/>
         <w:ind w:left="1578" w:firstLine="0"/>
         <w:rPr>
-          <w:b w:val="1"/>
           <w:sz w:val="28"/>
           <w:szCs w:val="28"/>
         </w:rPr>
       </w:pPr>
-      <w:r>
-        <w:rPr>
-          <w:b w:val="1"/>
+      <w:bookmarkStart w:colFirst="0" w:colLast="0" w:name="_heading=h.emyzygctub87" w:id="22"/>
+      <w:bookmarkEnd w:id="22"/>
+      <w:r>
+        <w:rPr>
           <w:sz w:val="28"/>
           <w:szCs w:val="28"/>
           <w:rtl w:val="0"/>
         </w:rPr>
-        <w:t xml:space="preserve">Prototipos visuales</w:t>
+        <w:t xml:space="preserve">2.10Prototipos visuales</w:t>
       </w:r>
     </w:p>
     <w:p>
@@ -2795,16 +3738,16 @@
           <wp:inline distB="114300" distT="114300" distL="114300" distR="114300">
             <wp:extent cx="3057525" cy="1990725"/>
             <wp:effectExtent b="0" l="0" r="0" t="0"/>
-            <wp:docPr id="58" name="image1.png"/>
+            <wp:docPr id="58" name="image3.png"/>
             <a:graphic>
               <a:graphicData uri="http://schemas.openxmlformats.org/drawingml/2006/picture">
                 <pic:pic>
                   <pic:nvPicPr>
-                    <pic:cNvPr id="0" name="image1.png"/>
+                    <pic:cNvPr id="0" name="image3.png"/>
                     <pic:cNvPicPr preferRelativeResize="0"/>
                   </pic:nvPicPr>
                   <pic:blipFill>
-                    <a:blip r:embed="rId10"/>
+                    <a:blip r:embed="rId14"/>
                     <a:srcRect b="0" l="0" r="0" t="0"/>
                     <a:stretch>
                       <a:fillRect/>
@@ -2868,16 +3811,16 @@
           <wp:inline distB="114300" distT="114300" distL="114300" distR="114300">
             <wp:extent cx="5399730" cy="3784600"/>
             <wp:effectExtent b="0" l="0" r="0" t="0"/>
-            <wp:docPr id="57" name="image3.png"/>
+            <wp:docPr id="57" name="image1.png"/>
             <a:graphic>
               <a:graphicData uri="http://schemas.openxmlformats.org/drawingml/2006/picture">
                 <pic:pic>
                   <pic:nvPicPr>
-                    <pic:cNvPr id="0" name="image3.png"/>
+                    <pic:cNvPr id="0" name="image1.png"/>
                     <pic:cNvPicPr preferRelativeResize="0"/>
                   </pic:nvPicPr>
                   <pic:blipFill>
-                    <a:blip r:embed="rId11"/>
+                    <a:blip r:embed="rId15"/>
                     <a:srcRect b="0" l="0" r="0" t="0"/>
                     <a:stretch>
                       <a:fillRect/>
@@ -2924,23 +3867,24 @@
     </w:p>
     <w:p>
       <w:pPr>
+        <w:pStyle w:val="Heading2"/>
         <w:keepNext w:val="1"/>
         <w:spacing w:after="240" w:before="240" w:lineRule="auto"/>
         <w:ind w:left="1578" w:firstLine="0"/>
         <w:rPr>
-          <w:b w:val="1"/>
           <w:sz w:val="28"/>
           <w:szCs w:val="28"/>
         </w:rPr>
       </w:pPr>
-      <w:r>
-        <w:rPr>
-          <w:b w:val="1"/>
+      <w:bookmarkStart w:colFirst="0" w:colLast="0" w:name="_heading=h.emdr30h144wg" w:id="23"/>
+      <w:bookmarkEnd w:id="23"/>
+      <w:r>
+        <w:rPr>
           <w:sz w:val="28"/>
           <w:szCs w:val="28"/>
           <w:rtl w:val="0"/>
         </w:rPr>
-        <w:t xml:space="preserve">Requerimientos no funcionales</w:t>
+        <w:t xml:space="preserve">2.11Requerimientos no funcionales</w:t>
       </w:r>
     </w:p>
     <w:tbl>
@@ -3277,8 +4221,8 @@
           <w:szCs w:val="28"/>
         </w:rPr>
       </w:pPr>
-      <w:bookmarkStart w:colFirst="0" w:colLast="0" w:name="_heading=h.26in1rg" w:id="5"/>
-      <w:bookmarkEnd w:id="5"/>
+      <w:bookmarkStart w:colFirst="0" w:colLast="0" w:name="_heading=h.26in1rg" w:id="24"/>
+      <w:bookmarkEnd w:id="24"/>
       <w:r>
         <w:rPr>
           <w:rtl w:val="0"/>
@@ -3296,8 +4240,8 @@
           <w:szCs w:val="28"/>
         </w:rPr>
       </w:pPr>
-      <w:bookmarkStart w:colFirst="0" w:colLast="0" w:name="_heading=h.d6p04xhc9uq5" w:id="6"/>
-      <w:bookmarkEnd w:id="6"/>
+      <w:bookmarkStart w:colFirst="0" w:colLast="0" w:name="_heading=h.d6p04xhc9uq5" w:id="25"/>
+      <w:bookmarkEnd w:id="25"/>
       <w:r>
         <w:rPr>
           <w:rtl w:val="0"/>
@@ -3305,8 +4249,8 @@
       </w:r>
     </w:p>
     <w:sectPr>
-      <w:footerReference r:id="rId12" w:type="default"/>
-      <w:footerReference r:id="rId13" w:type="even"/>
+      <w:footerReference r:id="rId16" w:type="default"/>
+      <w:footerReference r:id="rId17" w:type="even"/>
       <w:pgSz w:h="16838" w:w="11906" w:orient="portrait"/>
       <w:pgMar w:bottom="1418" w:top="1418" w:left="1701" w:right="1701" w:header="709" w:footer="709"/>
       <w:pgNumType w:start="1"/>
@@ -3907,6 +4851,116 @@
       </w:rPr>
     </w:lvl>
   </w:abstractNum>
+  <w:abstractNum w:abstractNumId="5">
+    <w:lvl w:ilvl="0">
+      <w:start w:val="1"/>
+      <w:numFmt w:val="decimal"/>
+      <w:lvlText w:val="%1."/>
+      <w:lvlJc w:val="left"/>
+      <w:pPr>
+        <w:ind w:left="2160" w:hanging="360"/>
+      </w:pPr>
+      <w:rPr>
+        <w:u w:val="none"/>
+      </w:rPr>
+    </w:lvl>
+    <w:lvl w:ilvl="1">
+      <w:start w:val="1"/>
+      <w:numFmt w:val="lowerLetter"/>
+      <w:lvlText w:val="%2."/>
+      <w:lvlJc w:val="left"/>
+      <w:pPr>
+        <w:ind w:left="2880" w:hanging="360"/>
+      </w:pPr>
+      <w:rPr>
+        <w:u w:val="none"/>
+      </w:rPr>
+    </w:lvl>
+    <w:lvl w:ilvl="2">
+      <w:start w:val="1"/>
+      <w:numFmt w:val="lowerRoman"/>
+      <w:lvlText w:val="%3."/>
+      <w:lvlJc w:val="right"/>
+      <w:pPr>
+        <w:ind w:left="3600" w:hanging="360"/>
+      </w:pPr>
+      <w:rPr>
+        <w:u w:val="none"/>
+      </w:rPr>
+    </w:lvl>
+    <w:lvl w:ilvl="3">
+      <w:start w:val="1"/>
+      <w:numFmt w:val="decimal"/>
+      <w:lvlText w:val="%4."/>
+      <w:lvlJc w:val="left"/>
+      <w:pPr>
+        <w:ind w:left="4320" w:hanging="360"/>
+      </w:pPr>
+      <w:rPr>
+        <w:u w:val="none"/>
+      </w:rPr>
+    </w:lvl>
+    <w:lvl w:ilvl="4">
+      <w:start w:val="1"/>
+      <w:numFmt w:val="lowerLetter"/>
+      <w:lvlText w:val="%5."/>
+      <w:lvlJc w:val="left"/>
+      <w:pPr>
+        <w:ind w:left="5040" w:hanging="360"/>
+      </w:pPr>
+      <w:rPr>
+        <w:u w:val="none"/>
+      </w:rPr>
+    </w:lvl>
+    <w:lvl w:ilvl="5">
+      <w:start w:val="1"/>
+      <w:numFmt w:val="lowerRoman"/>
+      <w:lvlText w:val="%6."/>
+      <w:lvlJc w:val="right"/>
+      <w:pPr>
+        <w:ind w:left="5760" w:hanging="360"/>
+      </w:pPr>
+      <w:rPr>
+        <w:u w:val="none"/>
+      </w:rPr>
+    </w:lvl>
+    <w:lvl w:ilvl="6">
+      <w:start w:val="1"/>
+      <w:numFmt w:val="decimal"/>
+      <w:lvlText w:val="%7."/>
+      <w:lvlJc w:val="left"/>
+      <w:pPr>
+        <w:ind w:left="6480" w:hanging="360"/>
+      </w:pPr>
+      <w:rPr>
+        <w:u w:val="none"/>
+      </w:rPr>
+    </w:lvl>
+    <w:lvl w:ilvl="7">
+      <w:start w:val="1"/>
+      <w:numFmt w:val="lowerLetter"/>
+      <w:lvlText w:val="%8."/>
+      <w:lvlJc w:val="left"/>
+      <w:pPr>
+        <w:ind w:left="7200" w:hanging="360"/>
+      </w:pPr>
+      <w:rPr>
+        <w:u w:val="none"/>
+      </w:rPr>
+    </w:lvl>
+    <w:lvl w:ilvl="8">
+      <w:start w:val="1"/>
+      <w:numFmt w:val="lowerRoman"/>
+      <w:lvlText w:val="%9."/>
+      <w:lvlJc w:val="right"/>
+      <w:pPr>
+        <w:ind w:left="7920" w:hanging="360"/>
+      </w:pPr>
+      <w:rPr>
+        <w:u w:val="none"/>
+      </w:rPr>
+    </w:lvl>
+  </w:abstractNum>
   <w:num w:numId="1">
     <w:abstractNumId w:val="1"/>
   </w:num>
@@ -3918,6 +4972,9 @@
   </w:num>
   <w:num w:numId="4">
     <w:abstractNumId w:val="4"/>
+  </w:num>
+  <w:num w:numId="5">
+    <w:abstractNumId w:val="5"/>
   </w:num>
 </w:numbering>
 </file>
@@ -4965,7 +6022,7 @@
 
 <file path=customXML/item1.xml><?xml version="1.0" encoding="utf-8"?>
 <go:gDocsCustomXmlDataStorage xmlns:go="http://customooxmlschemas.google.com/" xmlns:r="http://schemas.openxmlformats.org/officeDocument/2006/relationships">
-  <go:docsCustomData xmlns:go="http://customooxmlschemas.google.com/" roundtripDataSignature="AMtx7mhUUOShmQJuVT8s0H2EpG93Hk60vQ==">AMUW2mUAdUzWSzr1duB0bFFy6Od0t6QA9lMNZsQEb513KD3uhQnSps9KyS3o5tWicCRQnu+iSfTxBIgMgL0cmyBbQPS+NQFZfeexYOSJi9fD2yqs3z4SVjUUP/ssEhvznbE9YTAScocAX0hC2DJel8hDt5GAyBregeo9bV+md/i+WNNVa1jxLwkT/GOoEclMpuU3N+EOvA5vyYSd6paMleIo/DlFasuIOw==</go:docsCustomData>
+  <go:docsCustomData xmlns:go="http://customooxmlschemas.google.com/" roundtripDataSignature="AMtx7mhckxGy6UcZhCrCS4A0KjUWAkrQFA==">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</go:docsCustomData>
 </go:gDocsCustomXmlDataStorage>
 </file>
 

</xml_diff>